<commit_message>
Release and Sprint Plan Update
</commit_message>
<xml_diff>
--- a/Documentation/Release and Sprint Plan.docx
+++ b/Documentation/Release and Sprint Plan.docx
@@ -11,8 +11,6 @@
           <w:sz w:val="36"/>
         </w:rPr>
       </w:pPr>
-      <w:bookmarkStart w:id="0" w:name="_GoBack"/>
-      <w:bookmarkEnd w:id="0"/>
       <w:r>
         <w:rPr>
           <w:b/>
@@ -178,7 +176,10 @@
           </w:tcPr>
           <w:p>
             <w:r>
-              <w:t>Michael Devemish</w:t>
+              <w:t>Michael Deven</w:t>
+            </w:r>
+            <w:r>
+              <w:t>ish</w:t>
             </w:r>
           </w:p>
         </w:tc>
@@ -1553,22 +1554,22 @@
       <w:pPr>
         <w:pStyle w:val="Title"/>
       </w:pPr>
-      <w:bookmarkStart w:id="1" w:name="_Toc426554714"/>
+      <w:bookmarkStart w:id="0" w:name="_Toc426554714"/>
       <w:r>
         <w:lastRenderedPageBreak/>
         <w:t>Release Plan</w:t>
       </w:r>
+      <w:bookmarkEnd w:id="0"/>
+    </w:p>
+    <w:p>
+      <w:pPr>
+        <w:pStyle w:val="Heading1"/>
+      </w:pPr>
+      <w:bookmarkStart w:id="1" w:name="_Toc426554715"/>
+      <w:r>
+        <w:t>Release 1</w:t>
+      </w:r>
       <w:bookmarkEnd w:id="1"/>
-    </w:p>
-    <w:p>
-      <w:pPr>
-        <w:pStyle w:val="Heading1"/>
-      </w:pPr>
-      <w:bookmarkStart w:id="2" w:name="_Toc426554715"/>
-      <w:r>
-        <w:t>Release 1</w:t>
-      </w:r>
-      <w:bookmarkEnd w:id="2"/>
     </w:p>
     <w:p>
       <w:pPr>
@@ -1617,6 +1618,12 @@
           <w:sz w:val="24"/>
         </w:rPr>
         <w:t>:</w:t>
+      </w:r>
+      <w:r>
+        <w:rPr>
+          <w:sz w:val="24"/>
+        </w:rPr>
+        <w:t xml:space="preserve"> 77</w:t>
       </w:r>
     </w:p>
     <w:p>
@@ -1653,9 +1660,9 @@
         <w:tblLook w:val="04A0" w:firstRow="1" w:lastRow="0" w:firstColumn="1" w:lastColumn="0" w:noHBand="0" w:noVBand="1"/>
       </w:tblPr>
       <w:tblGrid>
-        <w:gridCol w:w="959"/>
-        <w:gridCol w:w="6696"/>
-        <w:gridCol w:w="1418"/>
+        <w:gridCol w:w="952"/>
+        <w:gridCol w:w="6545"/>
+        <w:gridCol w:w="1401"/>
       </w:tblGrid>
       <w:tr>
         <w:trPr>
@@ -1980,9 +1987,9 @@
         <w:tblLook w:val="04A0" w:firstRow="1" w:lastRow="0" w:firstColumn="1" w:lastColumn="0" w:noHBand="0" w:noVBand="1"/>
       </w:tblPr>
       <w:tblGrid>
-        <w:gridCol w:w="959"/>
-        <w:gridCol w:w="6696"/>
-        <w:gridCol w:w="1418"/>
+        <w:gridCol w:w="952"/>
+        <w:gridCol w:w="6545"/>
+        <w:gridCol w:w="1401"/>
       </w:tblGrid>
       <w:tr>
         <w:trPr>
@@ -2274,7 +2281,7 @@
       <w:pPr>
         <w:pStyle w:val="Heading2"/>
       </w:pPr>
-      <w:bookmarkStart w:id="3" w:name="_Toc426554718"/>
+      <w:bookmarkStart w:id="2" w:name="_Toc426554718"/>
       <w:r>
         <w:t>Contact</w:t>
       </w:r>
@@ -2296,9 +2303,9 @@
         <w:tblLook w:val="04A0" w:firstRow="1" w:lastRow="0" w:firstColumn="1" w:lastColumn="0" w:noHBand="0" w:noVBand="1"/>
       </w:tblPr>
       <w:tblGrid>
-        <w:gridCol w:w="959"/>
-        <w:gridCol w:w="6696"/>
-        <w:gridCol w:w="1418"/>
+        <w:gridCol w:w="951"/>
+        <w:gridCol w:w="6548"/>
+        <w:gridCol w:w="1399"/>
       </w:tblGrid>
       <w:tr>
         <w:trPr>
@@ -2366,6 +2373,9 @@
               <w:cnfStyle w:val="000000100000" w:firstRow="0" w:lastRow="0" w:firstColumn="0" w:lastColumn="0" w:oddVBand="0" w:evenVBand="0" w:oddHBand="1" w:evenHBand="0" w:firstRowFirstColumn="0" w:firstRowLastColumn="0" w:lastRowFirstColumn="0" w:lastRowLastColumn="0"/>
             </w:pPr>
             <w:r>
+              <w:t xml:space="preserve">Basic </w:t>
+            </w:r>
+            <w:r>
               <w:t>Student Admin/Teacher Contact</w:t>
             </w:r>
           </w:p>
@@ -2417,6 +2427,9 @@
             <w:pPr>
               <w:cnfStyle w:val="000000000000" w:firstRow="0" w:lastRow="0" w:firstColumn="0" w:lastColumn="0" w:oddVBand="0" w:evenVBand="0" w:oddHBand="0" w:evenHBand="0" w:firstRowFirstColumn="0" w:firstRowLastColumn="0" w:lastRowFirstColumn="0" w:lastRowLastColumn="0"/>
             </w:pPr>
+            <w:r>
+              <w:t>2</w:t>
+            </w:r>
           </w:p>
         </w:tc>
       </w:tr>
@@ -2444,7 +2457,15 @@
               <w:cnfStyle w:val="000000100000" w:firstRow="0" w:lastRow="0" w:firstColumn="0" w:lastColumn="0" w:oddVBand="0" w:evenVBand="0" w:oddHBand="1" w:evenHBand="0" w:firstRowFirstColumn="0" w:firstRowLastColumn="0" w:lastRowFirstColumn="0" w:lastRowLastColumn="0"/>
             </w:pPr>
             <w:r>
-              <w:t>Admin Receive Enquiries From Student/Teachers</w:t>
+              <w:t xml:space="preserve">Admin Receive Enquiries </w:t>
+            </w:r>
+            <w:proofErr w:type="gramStart"/>
+            <w:r>
+              <w:t>From</w:t>
+            </w:r>
+            <w:proofErr w:type="gramEnd"/>
+            <w:r>
+              <w:t xml:space="preserve"> Student/Teachers</w:t>
             </w:r>
           </w:p>
         </w:tc>
@@ -2580,9 +2601,9 @@
         <w:tblLook w:val="04A0" w:firstRow="1" w:lastRow="0" w:firstColumn="1" w:lastColumn="0" w:noHBand="0" w:noVBand="1"/>
       </w:tblPr>
       <w:tblGrid>
-        <w:gridCol w:w="959"/>
-        <w:gridCol w:w="6696"/>
-        <w:gridCol w:w="1418"/>
+        <w:gridCol w:w="951"/>
+        <w:gridCol w:w="6546"/>
+        <w:gridCol w:w="1401"/>
       </w:tblGrid>
       <w:tr>
         <w:trPr>
@@ -2882,7 +2903,7 @@
       <w:r>
         <w:t>2</w:t>
       </w:r>
-      <w:bookmarkEnd w:id="3"/>
+      <w:bookmarkEnd w:id="2"/>
     </w:p>
     <w:p>
       <w:pPr>
@@ -2920,6 +2941,12 @@
         </w:rPr>
         <w:t>:</w:t>
       </w:r>
+      <w:r>
+        <w:rPr>
+          <w:sz w:val="24"/>
+        </w:rPr>
+        <w:t xml:space="preserve"> 76</w:t>
+      </w:r>
     </w:p>
     <w:p>
       <w:pPr>
@@ -2927,21 +2954,19 @@
         <w:spacing w:after="120" w:line="240" w:lineRule="auto"/>
       </w:pPr>
       <w:r>
-        <w:t>Short paragraph summarising the goals for this release.</w:t>
+        <w:t>Implementing a basic login system as well as upgrading previous features</w:t>
+      </w:r>
+      <w:r>
+        <w:t>.</w:t>
       </w:r>
     </w:p>
     <w:p>
       <w:pPr>
         <w:pStyle w:val="Heading2"/>
       </w:pPr>
-      <w:bookmarkStart w:id="4" w:name="_Toc426554719"/>
-      <w:r>
-        <w:t>Feature Title</w:t>
-      </w:r>
-      <w:r>
-        <w:t xml:space="preserve"> 1</w:t>
-      </w:r>
-      <w:bookmarkEnd w:id="4"/>
+      <w:r>
+        <w:t>Contact Upgrade</w:t>
+      </w:r>
     </w:p>
     <w:p>
       <w:pPr>
@@ -2949,7 +2974,7 @@
         <w:spacing w:after="120" w:line="240" w:lineRule="auto"/>
       </w:pPr>
       <w:r>
-        <w:t>Short paragraph summarising this feature and its business value.</w:t>
+        <w:t>Inbuilt message system to email admins.</w:t>
       </w:r>
     </w:p>
     <w:tbl>
@@ -2960,9 +2985,9 @@
         <w:tblLook w:val="04A0" w:firstRow="1" w:lastRow="0" w:firstColumn="1" w:lastColumn="0" w:noHBand="0" w:noVBand="1"/>
       </w:tblPr>
       <w:tblGrid>
-        <w:gridCol w:w="959"/>
-        <w:gridCol w:w="6696"/>
-        <w:gridCol w:w="1418"/>
+        <w:gridCol w:w="952"/>
+        <w:gridCol w:w="6546"/>
+        <w:gridCol w:w="1400"/>
       </w:tblGrid>
       <w:tr>
         <w:trPr>
@@ -3015,7 +3040,11 @@
             <w:cnfStyle w:val="001000000000" w:firstRow="0" w:lastRow="0" w:firstColumn="1" w:lastColumn="0" w:oddVBand="0" w:evenVBand="0" w:oddHBand="0" w:evenHBand="0" w:firstRowFirstColumn="0" w:firstRowLastColumn="0" w:lastRowFirstColumn="0" w:lastRowLastColumn="0"/>
             <w:tcW w:w="959" w:type="dxa"/>
           </w:tcPr>
-          <w:p/>
+          <w:p>
+            <w:r>
+              <w:t>S04</w:t>
+            </w:r>
+          </w:p>
         </w:tc>
         <w:tc>
           <w:tcPr>
@@ -3025,6 +3054,9 @@
             <w:pPr>
               <w:cnfStyle w:val="000000100000" w:firstRow="0" w:lastRow="0" w:firstColumn="0" w:lastColumn="0" w:oddVBand="0" w:evenVBand="0" w:oddHBand="1" w:evenHBand="0" w:firstRowFirstColumn="0" w:firstRowLastColumn="0" w:lastRowFirstColumn="0" w:lastRowLastColumn="0"/>
             </w:pPr>
+            <w:r>
+              <w:t>Inbuilt Student Administrator Contact</w:t>
+            </w:r>
           </w:p>
         </w:tc>
         <w:tc>
@@ -3035,6 +3067,9 @@
             <w:pPr>
               <w:cnfStyle w:val="000000100000" w:firstRow="0" w:lastRow="0" w:firstColumn="0" w:lastColumn="0" w:oddVBand="0" w:evenVBand="0" w:oddHBand="1" w:evenHBand="0" w:firstRowFirstColumn="0" w:firstRowLastColumn="0" w:lastRowFirstColumn="0" w:lastRowLastColumn="0"/>
             </w:pPr>
+            <w:r>
+              <w:t>4</w:t>
+            </w:r>
           </w:p>
         </w:tc>
       </w:tr>
@@ -3044,7 +3079,11 @@
             <w:cnfStyle w:val="001000000000" w:firstRow="0" w:lastRow="0" w:firstColumn="1" w:lastColumn="0" w:oddVBand="0" w:evenVBand="0" w:oddHBand="0" w:evenHBand="0" w:firstRowFirstColumn="0" w:firstRowLastColumn="0" w:lastRowFirstColumn="0" w:lastRowLastColumn="0"/>
             <w:tcW w:w="959" w:type="dxa"/>
           </w:tcPr>
-          <w:p/>
+          <w:p>
+            <w:r>
+              <w:t>T01</w:t>
+            </w:r>
+          </w:p>
         </w:tc>
         <w:tc>
           <w:tcPr>
@@ -3054,6 +3093,9 @@
             <w:pPr>
               <w:cnfStyle w:val="000000000000" w:firstRow="0" w:lastRow="0" w:firstColumn="0" w:lastColumn="0" w:oddVBand="0" w:evenVBand="0" w:oddHBand="0" w:evenHBand="0" w:firstRowFirstColumn="0" w:firstRowLastColumn="0" w:lastRowFirstColumn="0" w:lastRowLastColumn="0"/>
             </w:pPr>
+            <w:r>
+              <w:t>Teacher Request View Upgrade</w:t>
+            </w:r>
           </w:p>
         </w:tc>
         <w:tc>
@@ -3064,6 +3106,9 @@
             <w:pPr>
               <w:cnfStyle w:val="000000000000" w:firstRow="0" w:lastRow="0" w:firstColumn="0" w:lastColumn="0" w:oddVBand="0" w:evenVBand="0" w:oddHBand="0" w:evenHBand="0" w:firstRowFirstColumn="0" w:firstRowLastColumn="0" w:lastRowFirstColumn="0" w:lastRowLastColumn="0"/>
             </w:pPr>
+            <w:r>
+              <w:t>4</w:t>
+            </w:r>
           </w:p>
         </w:tc>
       </w:tr>
@@ -3076,6 +3121,45 @@
             <w:cnfStyle w:val="001000000000" w:firstRow="0" w:lastRow="0" w:firstColumn="1" w:lastColumn="0" w:oddVBand="0" w:evenVBand="0" w:oddHBand="0" w:evenHBand="0" w:firstRowFirstColumn="0" w:firstRowLastColumn="0" w:lastRowFirstColumn="0" w:lastRowLastColumn="0"/>
             <w:tcW w:w="959" w:type="dxa"/>
           </w:tcPr>
+          <w:p>
+            <w:r>
+              <w:t>A02</w:t>
+            </w:r>
+          </w:p>
+        </w:tc>
+        <w:tc>
+          <w:tcPr>
+            <w:tcW w:w="6696" w:type="dxa"/>
+          </w:tcPr>
+          <w:p>
+            <w:pPr>
+              <w:cnfStyle w:val="000000100000" w:firstRow="0" w:lastRow="0" w:firstColumn="0" w:lastColumn="0" w:oddVBand="0" w:evenVBand="0" w:oddHBand="1" w:evenHBand="0" w:firstRowFirstColumn="0" w:firstRowLastColumn="0" w:lastRowFirstColumn="0" w:lastRowLastColumn="0"/>
+            </w:pPr>
+            <w:r>
+              <w:t>Admin Bookings Control</w:t>
+            </w:r>
+          </w:p>
+        </w:tc>
+        <w:tc>
+          <w:tcPr>
+            <w:tcW w:w="1418" w:type="dxa"/>
+          </w:tcPr>
+          <w:p>
+            <w:pPr>
+              <w:cnfStyle w:val="000000100000" w:firstRow="0" w:lastRow="0" w:firstColumn="0" w:lastColumn="0" w:oddVBand="0" w:evenVBand="0" w:oddHBand="1" w:evenHBand="0" w:firstRowFirstColumn="0" w:firstRowLastColumn="0" w:lastRowFirstColumn="0" w:lastRowLastColumn="0"/>
+            </w:pPr>
+            <w:r>
+              <w:t>16</w:t>
+            </w:r>
+          </w:p>
+        </w:tc>
+      </w:tr>
+      <w:tr>
+        <w:tc>
+          <w:tcPr>
+            <w:cnfStyle w:val="001000000000" w:firstRow="0" w:lastRow="0" w:firstColumn="1" w:lastColumn="0" w:oddVBand="0" w:evenVBand="0" w:oddHBand="0" w:evenHBand="0" w:firstRowFirstColumn="0" w:firstRowLastColumn="0" w:lastRowFirstColumn="0" w:lastRowLastColumn="0"/>
+            <w:tcW w:w="959" w:type="dxa"/>
+          </w:tcPr>
           <w:p/>
         </w:tc>
         <w:tc>
@@ -3085,7 +3169,7 @@
           <w:p>
             <w:pPr>
               <w:jc w:val="right"/>
-              <w:cnfStyle w:val="000000100000" w:firstRow="0" w:lastRow="0" w:firstColumn="0" w:lastColumn="0" w:oddVBand="0" w:evenVBand="0" w:oddHBand="1" w:evenHBand="0" w:firstRowFirstColumn="0" w:firstRowLastColumn="0" w:lastRowFirstColumn="0" w:lastRowLastColumn="0"/>
+              <w:cnfStyle w:val="000000000000" w:firstRow="0" w:lastRow="0" w:firstColumn="0" w:lastColumn="0" w:oddVBand="0" w:evenVBand="0" w:oddHBand="0" w:evenHBand="0" w:firstRowFirstColumn="0" w:firstRowLastColumn="0" w:lastRowFirstColumn="0" w:lastRowLastColumn="0"/>
             </w:pPr>
             <w:r>
               <w:t>Story Point Sub-Total</w:t>
@@ -3101,8 +3185,11 @@
           </w:tcPr>
           <w:p>
             <w:pPr>
-              <w:cnfStyle w:val="000000100000" w:firstRow="0" w:lastRow="0" w:firstColumn="0" w:lastColumn="0" w:oddVBand="0" w:evenVBand="0" w:oddHBand="1" w:evenHBand="0" w:firstRowFirstColumn="0" w:firstRowLastColumn="0" w:lastRowFirstColumn="0" w:lastRowLastColumn="0"/>
-            </w:pPr>
+              <w:cnfStyle w:val="000000000000" w:firstRow="0" w:lastRow="0" w:firstColumn="0" w:lastColumn="0" w:oddVBand="0" w:evenVBand="0" w:oddHBand="0" w:evenHBand="0" w:firstRowFirstColumn="0" w:firstRowLastColumn="0" w:lastRowFirstColumn="0" w:lastRowLastColumn="0"/>
+            </w:pPr>
+            <w:r>
+              <w:t>24</w:t>
+            </w:r>
           </w:p>
         </w:tc>
       </w:tr>
@@ -3111,14 +3198,9 @@
       <w:pPr>
         <w:pStyle w:val="Heading2"/>
       </w:pPr>
-      <w:bookmarkStart w:id="5" w:name="_Toc426554720"/>
-      <w:r>
-        <w:t>Feature Title</w:t>
-      </w:r>
-      <w:r>
-        <w:t xml:space="preserve"> 2</w:t>
-      </w:r>
-      <w:bookmarkEnd w:id="5"/>
+      <w:r>
+        <w:t>Login</w:t>
+      </w:r>
     </w:p>
     <w:p>
       <w:pPr>
@@ -3126,7 +3208,13 @@
         <w:spacing w:after="120" w:line="240" w:lineRule="auto"/>
       </w:pPr>
       <w:r>
-        <w:t>Short paragraph summarising this feature and its business value.</w:t>
+        <w:t xml:space="preserve">Individual login access for every user of the </w:t>
+      </w:r>
+      <w:r>
+        <w:t>application</w:t>
+      </w:r>
+      <w:r>
+        <w:t>.</w:t>
       </w:r>
     </w:p>
     <w:tbl>
@@ -3137,9 +3225,9 @@
         <w:tblLook w:val="04A0" w:firstRow="1" w:lastRow="0" w:firstColumn="1" w:lastColumn="0" w:noHBand="0" w:noVBand="1"/>
       </w:tblPr>
       <w:tblGrid>
-        <w:gridCol w:w="959"/>
-        <w:gridCol w:w="6696"/>
-        <w:gridCol w:w="1418"/>
+        <w:gridCol w:w="952"/>
+        <w:gridCol w:w="6544"/>
+        <w:gridCol w:w="1402"/>
       </w:tblGrid>
       <w:tr>
         <w:trPr>
@@ -3148,7 +3236,7 @@
         <w:tc>
           <w:tcPr>
             <w:cnfStyle w:val="001000000000" w:firstRow="0" w:lastRow="0" w:firstColumn="1" w:lastColumn="0" w:oddVBand="0" w:evenVBand="0" w:oddHBand="0" w:evenHBand="0" w:firstRowFirstColumn="0" w:firstRowLastColumn="0" w:lastRowFirstColumn="0" w:lastRowLastColumn="0"/>
-            <w:tcW w:w="959" w:type="dxa"/>
+            <w:tcW w:w="952" w:type="dxa"/>
           </w:tcPr>
           <w:p>
             <w:r>
@@ -3158,7 +3246,7 @@
         </w:tc>
         <w:tc>
           <w:tcPr>
-            <w:tcW w:w="6696" w:type="dxa"/>
+            <w:tcW w:w="6544" w:type="dxa"/>
           </w:tcPr>
           <w:p>
             <w:pPr>
@@ -3171,7 +3259,7 @@
         </w:tc>
         <w:tc>
           <w:tcPr>
-            <w:tcW w:w="1418" w:type="dxa"/>
+            <w:tcW w:w="1402" w:type="dxa"/>
           </w:tcPr>
           <w:p>
             <w:pPr>
@@ -3190,28 +3278,38 @@
         <w:tc>
           <w:tcPr>
             <w:cnfStyle w:val="001000000000" w:firstRow="0" w:lastRow="0" w:firstColumn="1" w:lastColumn="0" w:oddVBand="0" w:evenVBand="0" w:oddHBand="0" w:evenHBand="0" w:firstRowFirstColumn="0" w:firstRowLastColumn="0" w:lastRowFirstColumn="0" w:lastRowLastColumn="0"/>
-            <w:tcW w:w="959" w:type="dxa"/>
-          </w:tcPr>
-          <w:p/>
-        </w:tc>
-        <w:tc>
-          <w:tcPr>
-            <w:tcW w:w="6696" w:type="dxa"/>
+            <w:tcW w:w="952" w:type="dxa"/>
+          </w:tcPr>
+          <w:p>
+            <w:r>
+              <w:t>A01</w:t>
+            </w:r>
+          </w:p>
+        </w:tc>
+        <w:tc>
+          <w:tcPr>
+            <w:tcW w:w="6544" w:type="dxa"/>
           </w:tcPr>
           <w:p>
             <w:pPr>
               <w:cnfStyle w:val="000000100000" w:firstRow="0" w:lastRow="0" w:firstColumn="0" w:lastColumn="0" w:oddVBand="0" w:evenVBand="0" w:oddHBand="1" w:evenHBand="0" w:firstRowFirstColumn="0" w:firstRowLastColumn="0" w:lastRowFirstColumn="0" w:lastRowLastColumn="0"/>
             </w:pPr>
-          </w:p>
-        </w:tc>
-        <w:tc>
-          <w:tcPr>
-            <w:tcW w:w="1418" w:type="dxa"/>
+            <w:r>
+              <w:t>Admin Appointment Details Editing</w:t>
+            </w:r>
+          </w:p>
+        </w:tc>
+        <w:tc>
+          <w:tcPr>
+            <w:tcW w:w="1402" w:type="dxa"/>
           </w:tcPr>
           <w:p>
             <w:pPr>
               <w:cnfStyle w:val="000000100000" w:firstRow="0" w:lastRow="0" w:firstColumn="0" w:lastColumn="0" w:oddVBand="0" w:evenVBand="0" w:oddHBand="1" w:evenHBand="0" w:firstRowFirstColumn="0" w:firstRowLastColumn="0" w:lastRowFirstColumn="0" w:lastRowLastColumn="0"/>
             </w:pPr>
+            <w:r>
+              <w:t>16</w:t>
+            </w:r>
           </w:p>
         </w:tc>
       </w:tr>
@@ -3219,28 +3317,38 @@
         <w:tc>
           <w:tcPr>
             <w:cnfStyle w:val="001000000000" w:firstRow="0" w:lastRow="0" w:firstColumn="1" w:lastColumn="0" w:oddVBand="0" w:evenVBand="0" w:oddHBand="0" w:evenHBand="0" w:firstRowFirstColumn="0" w:firstRowLastColumn="0" w:lastRowFirstColumn="0" w:lastRowLastColumn="0"/>
-            <w:tcW w:w="959" w:type="dxa"/>
-          </w:tcPr>
-          <w:p/>
-        </w:tc>
-        <w:tc>
-          <w:tcPr>
-            <w:tcW w:w="6696" w:type="dxa"/>
+            <w:tcW w:w="952" w:type="dxa"/>
+          </w:tcPr>
+          <w:p>
+            <w:r>
+              <w:t>A03</w:t>
+            </w:r>
+          </w:p>
+        </w:tc>
+        <w:tc>
+          <w:tcPr>
+            <w:tcW w:w="6544" w:type="dxa"/>
           </w:tcPr>
           <w:p>
             <w:pPr>
               <w:cnfStyle w:val="000000000000" w:firstRow="0" w:lastRow="0" w:firstColumn="0" w:lastColumn="0" w:oddVBand="0" w:evenVBand="0" w:oddHBand="0" w:evenHBand="0" w:firstRowFirstColumn="0" w:firstRowLastColumn="0" w:lastRowFirstColumn="0" w:lastRowLastColumn="0"/>
             </w:pPr>
-          </w:p>
-        </w:tc>
-        <w:tc>
-          <w:tcPr>
-            <w:tcW w:w="1418" w:type="dxa"/>
+            <w:r>
+              <w:t>Admin Timetable Management</w:t>
+            </w:r>
+          </w:p>
+        </w:tc>
+        <w:tc>
+          <w:tcPr>
+            <w:tcW w:w="1402" w:type="dxa"/>
           </w:tcPr>
           <w:p>
             <w:pPr>
               <w:cnfStyle w:val="000000000000" w:firstRow="0" w:lastRow="0" w:firstColumn="0" w:lastColumn="0" w:oddVBand="0" w:evenVBand="0" w:oddHBand="0" w:evenHBand="0" w:firstRowFirstColumn="0" w:firstRowLastColumn="0" w:lastRowFirstColumn="0" w:lastRowLastColumn="0"/>
             </w:pPr>
+            <w:r>
+              <w:t>16</w:t>
+            </w:r>
           </w:p>
         </w:tc>
       </w:tr>
@@ -3251,18 +3359,57 @@
         <w:tc>
           <w:tcPr>
             <w:cnfStyle w:val="001000000000" w:firstRow="0" w:lastRow="0" w:firstColumn="1" w:lastColumn="0" w:oddVBand="0" w:evenVBand="0" w:oddHBand="0" w:evenHBand="0" w:firstRowFirstColumn="0" w:firstRowLastColumn="0" w:lastRowFirstColumn="0" w:lastRowLastColumn="0"/>
-            <w:tcW w:w="959" w:type="dxa"/>
+            <w:tcW w:w="952" w:type="dxa"/>
+          </w:tcPr>
+          <w:p>
+            <w:r>
+              <w:t>T05</w:t>
+            </w:r>
+          </w:p>
+        </w:tc>
+        <w:tc>
+          <w:tcPr>
+            <w:tcW w:w="6544" w:type="dxa"/>
+          </w:tcPr>
+          <w:p>
+            <w:pPr>
+              <w:cnfStyle w:val="000000100000" w:firstRow="0" w:lastRow="0" w:firstColumn="0" w:lastColumn="0" w:oddVBand="0" w:evenVBand="0" w:oddHBand="1" w:evenHBand="0" w:firstRowFirstColumn="0" w:firstRowLastColumn="0" w:lastRowFirstColumn="0" w:lastRowLastColumn="0"/>
+            </w:pPr>
+            <w:r>
+              <w:t>Teacher View</w:t>
+            </w:r>
+          </w:p>
+        </w:tc>
+        <w:tc>
+          <w:tcPr>
+            <w:tcW w:w="1402" w:type="dxa"/>
+          </w:tcPr>
+          <w:p>
+            <w:pPr>
+              <w:cnfStyle w:val="000000100000" w:firstRow="0" w:lastRow="0" w:firstColumn="0" w:lastColumn="0" w:oddVBand="0" w:evenVBand="0" w:oddHBand="1" w:evenHBand="0" w:firstRowFirstColumn="0" w:firstRowLastColumn="0" w:lastRowFirstColumn="0" w:lastRowLastColumn="0"/>
+            </w:pPr>
+            <w:r>
+              <w:t>4</w:t>
+            </w:r>
+          </w:p>
+        </w:tc>
+      </w:tr>
+      <w:tr>
+        <w:tc>
+          <w:tcPr>
+            <w:cnfStyle w:val="001000000000" w:firstRow="0" w:lastRow="0" w:firstColumn="1" w:lastColumn="0" w:oddVBand="0" w:evenVBand="0" w:oddHBand="0" w:evenHBand="0" w:firstRowFirstColumn="0" w:firstRowLastColumn="0" w:lastRowFirstColumn="0" w:lastRowLastColumn="0"/>
+            <w:tcW w:w="952" w:type="dxa"/>
           </w:tcPr>
           <w:p/>
         </w:tc>
         <w:tc>
           <w:tcPr>
-            <w:tcW w:w="6696" w:type="dxa"/>
+            <w:tcW w:w="6544" w:type="dxa"/>
           </w:tcPr>
           <w:p>
             <w:pPr>
               <w:jc w:val="right"/>
-              <w:cnfStyle w:val="000000100000" w:firstRow="0" w:lastRow="0" w:firstColumn="0" w:lastColumn="0" w:oddVBand="0" w:evenVBand="0" w:oddHBand="1" w:evenHBand="0" w:firstRowFirstColumn="0" w:firstRowLastColumn="0" w:lastRowFirstColumn="0" w:lastRowLastColumn="0"/>
+              <w:cnfStyle w:val="000000000000" w:firstRow="0" w:lastRow="0" w:firstColumn="0" w:lastColumn="0" w:oddVBand="0" w:evenVBand="0" w:oddHBand="0" w:evenHBand="0" w:firstRowFirstColumn="0" w:firstRowLastColumn="0" w:lastRowFirstColumn="0" w:lastRowLastColumn="0"/>
             </w:pPr>
             <w:r>
               <w:t>Story Point Sub-Total</w:t>
@@ -3274,64 +3421,26 @@
         </w:tc>
         <w:tc>
           <w:tcPr>
-            <w:tcW w:w="1418" w:type="dxa"/>
-          </w:tcPr>
-          <w:p>
-            <w:pPr>
-              <w:cnfStyle w:val="000000100000" w:firstRow="0" w:lastRow="0" w:firstColumn="0" w:lastColumn="0" w:oddVBand="0" w:evenVBand="0" w:oddHBand="1" w:evenHBand="0" w:firstRowFirstColumn="0" w:firstRowLastColumn="0" w:lastRowFirstColumn="0" w:lastRowLastColumn="0"/>
-            </w:pPr>
+            <w:tcW w:w="1402" w:type="dxa"/>
+          </w:tcPr>
+          <w:p>
+            <w:pPr>
+              <w:cnfStyle w:val="000000000000" w:firstRow="0" w:lastRow="0" w:firstColumn="0" w:lastColumn="0" w:oddVBand="0" w:evenVBand="0" w:oddHBand="0" w:evenHBand="0" w:firstRowFirstColumn="0" w:firstRowLastColumn="0" w:lastRowFirstColumn="0" w:lastRowLastColumn="0"/>
+            </w:pPr>
+            <w:r>
+              <w:t>36</w:t>
+            </w:r>
           </w:p>
         </w:tc>
       </w:tr>
     </w:tbl>
     <w:p>
       <w:pPr>
-        <w:pStyle w:val="Heading1"/>
-      </w:pPr>
-      <w:bookmarkStart w:id="6" w:name="_Toc426554721"/>
-      <w:r>
-        <w:t xml:space="preserve">Release </w:t>
-      </w:r>
-      <w:r>
-        <w:t>3</w:t>
-      </w:r>
-      <w:bookmarkEnd w:id="6"/>
-    </w:p>
-    <w:p>
-      <w:pPr>
-        <w:keepNext/>
-        <w:tabs>
-          <w:tab w:val="right" w:pos="9026"/>
-        </w:tabs>
-        <w:spacing w:after="120" w:line="240" w:lineRule="auto"/>
-        <w:rPr>
-          <w:sz w:val="24"/>
-        </w:rPr>
-      </w:pPr>
-      <w:r>
-        <w:rPr>
-          <w:sz w:val="24"/>
-        </w:rPr>
-        <w:t>Delivery date</w:t>
-      </w:r>
-      <w:r>
-        <w:rPr>
-          <w:sz w:val="24"/>
-        </w:rPr>
-        <w:t>:</w:t>
-      </w:r>
-      <w:r>
-        <w:rPr>
-          <w:sz w:val="24"/>
-        </w:rPr>
-        <w:tab/>
-        <w:t>Total Story Points</w:t>
-      </w:r>
-      <w:r>
-        <w:rPr>
-          <w:sz w:val="24"/>
-        </w:rPr>
-        <w:t>:</w:t>
+        <w:pStyle w:val="Heading2"/>
+      </w:pPr>
+      <w:bookmarkStart w:id="3" w:name="_Toc426554721"/>
+      <w:r>
+        <w:t>Report/Database Upgrade</w:t>
       </w:r>
     </w:p>
     <w:p>
@@ -3340,29 +3449,10 @@
         <w:spacing w:after="120" w:line="240" w:lineRule="auto"/>
       </w:pPr>
       <w:r>
-        <w:t>Short paragraph summarising the goals for this release.</w:t>
-      </w:r>
-    </w:p>
-    <w:p>
-      <w:pPr>
-        <w:pStyle w:val="Heading2"/>
-      </w:pPr>
-      <w:bookmarkStart w:id="7" w:name="_Toc426554722"/>
-      <w:r>
-        <w:t>Feature Title</w:t>
-      </w:r>
-      <w:r>
-        <w:t xml:space="preserve"> 1</w:t>
-      </w:r>
-      <w:bookmarkEnd w:id="7"/>
-    </w:p>
-    <w:p>
-      <w:pPr>
-        <w:keepNext/>
-        <w:spacing w:after="120" w:line="240" w:lineRule="auto"/>
-      </w:pPr>
-      <w:r>
-        <w:t>Short paragraph summarising this feature and its business value.</w:t>
+        <w:t>Report card of relevant student information and history search feature</w:t>
+      </w:r>
+      <w:r>
+        <w:t>.</w:t>
       </w:r>
     </w:p>
     <w:tbl>
@@ -3373,9 +3463,9 @@
         <w:tblLook w:val="04A0" w:firstRow="1" w:lastRow="0" w:firstColumn="1" w:lastColumn="0" w:noHBand="0" w:noVBand="1"/>
       </w:tblPr>
       <w:tblGrid>
-        <w:gridCol w:w="959"/>
-        <w:gridCol w:w="6696"/>
-        <w:gridCol w:w="1418"/>
+        <w:gridCol w:w="951"/>
+        <w:gridCol w:w="6546"/>
+        <w:gridCol w:w="1401"/>
       </w:tblGrid>
       <w:tr>
         <w:trPr>
@@ -3428,7 +3518,11 @@
             <w:cnfStyle w:val="001000000000" w:firstRow="0" w:lastRow="0" w:firstColumn="1" w:lastColumn="0" w:oddVBand="0" w:evenVBand="0" w:oddHBand="0" w:evenHBand="0" w:firstRowFirstColumn="0" w:firstRowLastColumn="0" w:lastRowFirstColumn="0" w:lastRowLastColumn="0"/>
             <w:tcW w:w="959" w:type="dxa"/>
           </w:tcPr>
-          <w:p/>
+          <w:p>
+            <w:r>
+              <w:t>S05</w:t>
+            </w:r>
+          </w:p>
         </w:tc>
         <w:tc>
           <w:tcPr>
@@ -3438,6 +3532,9 @@
             <w:pPr>
               <w:cnfStyle w:val="000000100000" w:firstRow="0" w:lastRow="0" w:firstColumn="0" w:lastColumn="0" w:oddVBand="0" w:evenVBand="0" w:oddHBand="1" w:evenHBand="0" w:firstRowFirstColumn="0" w:firstRowLastColumn="0" w:lastRowFirstColumn="0" w:lastRowLastColumn="0"/>
             </w:pPr>
+            <w:r>
+              <w:t>Student Teacher Language</w:t>
+            </w:r>
           </w:p>
         </w:tc>
         <w:tc>
@@ -3448,6 +3545,9 @@
             <w:pPr>
               <w:cnfStyle w:val="000000100000" w:firstRow="0" w:lastRow="0" w:firstColumn="0" w:lastColumn="0" w:oddVBand="0" w:evenVBand="0" w:oddHBand="1" w:evenHBand="0" w:firstRowFirstColumn="0" w:firstRowLastColumn="0" w:lastRowFirstColumn="0" w:lastRowLastColumn="0"/>
             </w:pPr>
+            <w:r>
+              <w:t>4</w:t>
+            </w:r>
           </w:p>
         </w:tc>
       </w:tr>
@@ -3457,7 +3557,11 @@
             <w:cnfStyle w:val="001000000000" w:firstRow="0" w:lastRow="0" w:firstColumn="1" w:lastColumn="0" w:oddVBand="0" w:evenVBand="0" w:oddHBand="0" w:evenHBand="0" w:firstRowFirstColumn="0" w:firstRowLastColumn="0" w:lastRowFirstColumn="0" w:lastRowLastColumn="0"/>
             <w:tcW w:w="959" w:type="dxa"/>
           </w:tcPr>
-          <w:p/>
+          <w:p>
+            <w:r>
+              <w:t>S06</w:t>
+            </w:r>
+          </w:p>
         </w:tc>
         <w:tc>
           <w:tcPr>
@@ -3467,6 +3571,9 @@
             <w:pPr>
               <w:cnfStyle w:val="000000000000" w:firstRow="0" w:lastRow="0" w:firstColumn="0" w:lastColumn="0" w:oddVBand="0" w:evenVBand="0" w:oddHBand="0" w:evenHBand="0" w:firstRowFirstColumn="0" w:firstRowLastColumn="0" w:lastRowFirstColumn="0" w:lastRowLastColumn="0"/>
             </w:pPr>
+            <w:r>
+              <w:t>Student Teacher Experience</w:t>
+            </w:r>
           </w:p>
         </w:tc>
         <w:tc>
@@ -3477,6 +3584,9 @@
             <w:pPr>
               <w:cnfStyle w:val="000000000000" w:firstRow="0" w:lastRow="0" w:firstColumn="0" w:lastColumn="0" w:oddVBand="0" w:evenVBand="0" w:oddHBand="0" w:evenHBand="0" w:firstRowFirstColumn="0" w:firstRowLastColumn="0" w:lastRowFirstColumn="0" w:lastRowLastColumn="0"/>
             </w:pPr>
+            <w:r>
+              <w:t>4</w:t>
+            </w:r>
           </w:p>
         </w:tc>
       </w:tr>
@@ -3489,6 +3599,45 @@
             <w:cnfStyle w:val="001000000000" w:firstRow="0" w:lastRow="0" w:firstColumn="1" w:lastColumn="0" w:oddVBand="0" w:evenVBand="0" w:oddHBand="0" w:evenHBand="0" w:firstRowFirstColumn="0" w:firstRowLastColumn="0" w:lastRowFirstColumn="0" w:lastRowLastColumn="0"/>
             <w:tcW w:w="959" w:type="dxa"/>
           </w:tcPr>
+          <w:p>
+            <w:r>
+              <w:t>T03</w:t>
+            </w:r>
+          </w:p>
+        </w:tc>
+        <w:tc>
+          <w:tcPr>
+            <w:tcW w:w="6696" w:type="dxa"/>
+          </w:tcPr>
+          <w:p>
+            <w:pPr>
+              <w:cnfStyle w:val="000000100000" w:firstRow="0" w:lastRow="0" w:firstColumn="0" w:lastColumn="0" w:oddVBand="0" w:evenVBand="0" w:oddHBand="1" w:evenHBand="0" w:firstRowFirstColumn="0" w:firstRowLastColumn="0" w:lastRowFirstColumn="0" w:lastRowLastColumn="0"/>
+            </w:pPr>
+            <w:r>
+              <w:t>Teacher Student Information</w:t>
+            </w:r>
+          </w:p>
+        </w:tc>
+        <w:tc>
+          <w:tcPr>
+            <w:tcW w:w="1418" w:type="dxa"/>
+          </w:tcPr>
+          <w:p>
+            <w:pPr>
+              <w:cnfStyle w:val="000000100000" w:firstRow="0" w:lastRow="0" w:firstColumn="0" w:lastColumn="0" w:oddVBand="0" w:evenVBand="0" w:oddHBand="1" w:evenHBand="0" w:firstRowFirstColumn="0" w:firstRowLastColumn="0" w:lastRowFirstColumn="0" w:lastRowLastColumn="0"/>
+            </w:pPr>
+            <w:r>
+              <w:t>8</w:t>
+            </w:r>
+          </w:p>
+        </w:tc>
+      </w:tr>
+      <w:tr>
+        <w:tc>
+          <w:tcPr>
+            <w:cnfStyle w:val="001000000000" w:firstRow="0" w:lastRow="0" w:firstColumn="1" w:lastColumn="0" w:oddVBand="0" w:evenVBand="0" w:oddHBand="0" w:evenHBand="0" w:firstRowFirstColumn="0" w:firstRowLastColumn="0" w:lastRowFirstColumn="0" w:lastRowLastColumn="0"/>
+            <w:tcW w:w="959" w:type="dxa"/>
+          </w:tcPr>
           <w:p/>
         </w:tc>
         <w:tc>
@@ -3498,13 +3647,10 @@
           <w:p>
             <w:pPr>
               <w:jc w:val="right"/>
-              <w:cnfStyle w:val="000000100000" w:firstRow="0" w:lastRow="0" w:firstColumn="0" w:lastColumn="0" w:oddVBand="0" w:evenVBand="0" w:oddHBand="1" w:evenHBand="0" w:firstRowFirstColumn="0" w:firstRowLastColumn="0" w:lastRowFirstColumn="0" w:lastRowLastColumn="0"/>
-            </w:pPr>
-            <w:r>
-              <w:t>Story Point Sub-Total</w:t>
-            </w:r>
-            <w:r>
-              <w:t>:</w:t>
+              <w:cnfStyle w:val="000000000000" w:firstRow="0" w:lastRow="0" w:firstColumn="0" w:lastColumn="0" w:oddVBand="0" w:evenVBand="0" w:oddHBand="0" w:evenHBand="0" w:firstRowFirstColumn="0" w:firstRowLastColumn="0" w:lastRowFirstColumn="0" w:lastRowLastColumn="0"/>
+            </w:pPr>
+            <w:r>
+              <w:t>Story Point Sub-Total:</w:t>
             </w:r>
           </w:p>
         </w:tc>
@@ -3514,28 +3660,71 @@
           </w:tcPr>
           <w:p>
             <w:pPr>
-              <w:cnfStyle w:val="000000100000" w:firstRow="0" w:lastRow="0" w:firstColumn="0" w:lastColumn="0" w:oddVBand="0" w:evenVBand="0" w:oddHBand="1" w:evenHBand="0" w:firstRowFirstColumn="0" w:firstRowLastColumn="0" w:lastRowFirstColumn="0" w:lastRowLastColumn="0"/>
-            </w:pPr>
+              <w:cnfStyle w:val="000000000000" w:firstRow="0" w:lastRow="0" w:firstColumn="0" w:lastColumn="0" w:oddVBand="0" w:evenVBand="0" w:oddHBand="0" w:evenHBand="0" w:firstRowFirstColumn="0" w:firstRowLastColumn="0" w:lastRowFirstColumn="0" w:lastRowLastColumn="0"/>
+            </w:pPr>
+            <w:r>
+              <w:t>16</w:t>
+            </w:r>
           </w:p>
         </w:tc>
       </w:tr>
     </w:tbl>
-    <w:p>
-      <w:pPr>
-        <w:pStyle w:val="Heading2"/>
-        <w:rPr>
-          <w:b w:val="0"/>
-        </w:rPr>
-      </w:pPr>
-      <w:bookmarkStart w:id="8" w:name="_Toc426554723"/>
+    <w:p/>
+    <w:p>
+      <w:pPr>
+        <w:pStyle w:val="Heading1"/>
+      </w:pPr>
       <w:r>
         <w:lastRenderedPageBreak/>
-        <w:t>Feature Title</w:t>
-      </w:r>
-      <w:r>
-        <w:t xml:space="preserve"> 2</w:t>
-      </w:r>
-      <w:bookmarkEnd w:id="8"/>
+        <w:t xml:space="preserve">Release </w:t>
+      </w:r>
+      <w:r>
+        <w:t>3</w:t>
+      </w:r>
+      <w:bookmarkEnd w:id="3"/>
+    </w:p>
+    <w:p>
+      <w:pPr>
+        <w:keepNext/>
+        <w:tabs>
+          <w:tab w:val="right" w:pos="9026"/>
+        </w:tabs>
+        <w:spacing w:after="120" w:line="240" w:lineRule="auto"/>
+        <w:rPr>
+          <w:sz w:val="24"/>
+        </w:rPr>
+      </w:pPr>
+      <w:r>
+        <w:rPr>
+          <w:sz w:val="24"/>
+        </w:rPr>
+        <w:t>Delivery date</w:t>
+      </w:r>
+      <w:r>
+        <w:rPr>
+          <w:sz w:val="24"/>
+        </w:rPr>
+        <w:t>:</w:t>
+      </w:r>
+      <w:r>
+        <w:rPr>
+          <w:sz w:val="24"/>
+        </w:rPr>
+        <w:tab/>
+        <w:t>Total Story Points</w:t>
+      </w:r>
+      <w:r>
+        <w:rPr>
+          <w:sz w:val="24"/>
+        </w:rPr>
+        <w:t>:</w:t>
+      </w:r>
+      <w:r>
+        <w:rPr>
+          <w:sz w:val="24"/>
+        </w:rPr>
+        <w:t xml:space="preserve"> 30</w:t>
+      </w:r>
     </w:p>
     <w:p>
       <w:pPr>
@@ -3543,7 +3732,27 @@
         <w:spacing w:after="120" w:line="240" w:lineRule="auto"/>
       </w:pPr>
       <w:r>
-        <w:t>Short paragraph summarising this feature and its business value.</w:t>
+        <w:t>Implementing an online payment system and email notifications.</w:t>
+      </w:r>
+    </w:p>
+    <w:p>
+      <w:pPr>
+        <w:pStyle w:val="Heading2"/>
+      </w:pPr>
+      <w:r>
+        <w:t>Upgraded Payment System</w:t>
+      </w:r>
+    </w:p>
+    <w:p>
+      <w:pPr>
+        <w:keepNext/>
+        <w:spacing w:after="120" w:line="240" w:lineRule="auto"/>
+      </w:pPr>
+      <w:r>
+        <w:t>Online payments accepted for students</w:t>
+      </w:r>
+      <w:r>
+        <w:t>.</w:t>
       </w:r>
     </w:p>
     <w:tbl>
@@ -3554,9 +3763,9 @@
         <w:tblLook w:val="04A0" w:firstRow="1" w:lastRow="0" w:firstColumn="1" w:lastColumn="0" w:noHBand="0" w:noVBand="1"/>
       </w:tblPr>
       <w:tblGrid>
-        <w:gridCol w:w="959"/>
-        <w:gridCol w:w="6696"/>
-        <w:gridCol w:w="1418"/>
+        <w:gridCol w:w="951"/>
+        <w:gridCol w:w="6548"/>
+        <w:gridCol w:w="1399"/>
       </w:tblGrid>
       <w:tr>
         <w:trPr>
@@ -3565,7 +3774,7 @@
         <w:tc>
           <w:tcPr>
             <w:cnfStyle w:val="001000000000" w:firstRow="0" w:lastRow="0" w:firstColumn="1" w:lastColumn="0" w:oddVBand="0" w:evenVBand="0" w:oddHBand="0" w:evenHBand="0" w:firstRowFirstColumn="0" w:firstRowLastColumn="0" w:lastRowFirstColumn="0" w:lastRowLastColumn="0"/>
-            <w:tcW w:w="959" w:type="dxa"/>
+            <w:tcW w:w="951" w:type="dxa"/>
           </w:tcPr>
           <w:p>
             <w:r>
@@ -3575,7 +3784,7 @@
         </w:tc>
         <w:tc>
           <w:tcPr>
-            <w:tcW w:w="6696" w:type="dxa"/>
+            <w:tcW w:w="6548" w:type="dxa"/>
           </w:tcPr>
           <w:p>
             <w:pPr>
@@ -3588,7 +3797,7 @@
         </w:tc>
         <w:tc>
           <w:tcPr>
-            <w:tcW w:w="1418" w:type="dxa"/>
+            <w:tcW w:w="1399" w:type="dxa"/>
           </w:tcPr>
           <w:p>
             <w:pPr>
@@ -3607,38 +3816,136 @@
         <w:tc>
           <w:tcPr>
             <w:cnfStyle w:val="001000000000" w:firstRow="0" w:lastRow="0" w:firstColumn="1" w:lastColumn="0" w:oddVBand="0" w:evenVBand="0" w:oddHBand="0" w:evenHBand="0" w:firstRowFirstColumn="0" w:firstRowLastColumn="0" w:lastRowFirstColumn="0" w:lastRowLastColumn="0"/>
-            <w:tcW w:w="959" w:type="dxa"/>
+            <w:tcW w:w="951" w:type="dxa"/>
+          </w:tcPr>
+          <w:p>
+            <w:r>
+              <w:t>Pa04</w:t>
+            </w:r>
+          </w:p>
+        </w:tc>
+        <w:tc>
+          <w:tcPr>
+            <w:tcW w:w="6548" w:type="dxa"/>
+          </w:tcPr>
+          <w:p>
+            <w:pPr>
+              <w:cnfStyle w:val="000000100000" w:firstRow="0" w:lastRow="0" w:firstColumn="0" w:lastColumn="0" w:oddVBand="0" w:evenVBand="0" w:oddHBand="1" w:evenHBand="0" w:firstRowFirstColumn="0" w:firstRowLastColumn="0" w:lastRowFirstColumn="0" w:lastRowLastColumn="0"/>
+            </w:pPr>
+            <w:r>
+              <w:t>Lesson/Instrument Payments</w:t>
+            </w:r>
+          </w:p>
+        </w:tc>
+        <w:tc>
+          <w:tcPr>
+            <w:tcW w:w="1399" w:type="dxa"/>
+          </w:tcPr>
+          <w:p>
+            <w:pPr>
+              <w:cnfStyle w:val="000000100000" w:firstRow="0" w:lastRow="0" w:firstColumn="0" w:lastColumn="0" w:oddVBand="0" w:evenVBand="0" w:oddHBand="1" w:evenHBand="0" w:firstRowFirstColumn="0" w:firstRowLastColumn="0" w:lastRowFirstColumn="0" w:lastRowLastColumn="0"/>
+            </w:pPr>
+            <w:r>
+              <w:t>16</w:t>
+            </w:r>
+          </w:p>
+        </w:tc>
+      </w:tr>
+      <w:tr>
+        <w:tc>
+          <w:tcPr>
+            <w:cnfStyle w:val="001000000000" w:firstRow="0" w:lastRow="0" w:firstColumn="1" w:lastColumn="0" w:oddVBand="0" w:evenVBand="0" w:oddHBand="0" w:evenHBand="0" w:firstRowFirstColumn="0" w:firstRowLastColumn="0" w:lastRowFirstColumn="0" w:lastRowLastColumn="0"/>
+            <w:tcW w:w="951" w:type="dxa"/>
           </w:tcPr>
           <w:p/>
         </w:tc>
         <w:tc>
           <w:tcPr>
-            <w:tcW w:w="6696" w:type="dxa"/>
-          </w:tcPr>
-          <w:p>
-            <w:pPr>
-              <w:cnfStyle w:val="000000100000" w:firstRow="0" w:lastRow="0" w:firstColumn="0" w:lastColumn="0" w:oddVBand="0" w:evenVBand="0" w:oddHBand="1" w:evenHBand="0" w:firstRowFirstColumn="0" w:firstRowLastColumn="0" w:lastRowFirstColumn="0" w:lastRowLastColumn="0"/>
-            </w:pPr>
-          </w:p>
-        </w:tc>
-        <w:tc>
-          <w:tcPr>
-            <w:tcW w:w="1418" w:type="dxa"/>
-          </w:tcPr>
-          <w:p>
-            <w:pPr>
-              <w:cnfStyle w:val="000000100000" w:firstRow="0" w:lastRow="0" w:firstColumn="0" w:lastColumn="0" w:oddVBand="0" w:evenVBand="0" w:oddHBand="1" w:evenHBand="0" w:firstRowFirstColumn="0" w:firstRowLastColumn="0" w:lastRowFirstColumn="0" w:lastRowLastColumn="0"/>
-            </w:pPr>
-          </w:p>
-        </w:tc>
-      </w:tr>
-      <w:tr>
+            <w:tcW w:w="6548" w:type="dxa"/>
+          </w:tcPr>
+          <w:p>
+            <w:pPr>
+              <w:jc w:val="right"/>
+              <w:cnfStyle w:val="000000000000" w:firstRow="0" w:lastRow="0" w:firstColumn="0" w:lastColumn="0" w:oddVBand="0" w:evenVBand="0" w:oddHBand="0" w:evenHBand="0" w:firstRowFirstColumn="0" w:firstRowLastColumn="0" w:lastRowFirstColumn="0" w:lastRowLastColumn="0"/>
+            </w:pPr>
+            <w:r>
+              <w:t>Story Point Sub-Total</w:t>
+            </w:r>
+            <w:r>
+              <w:t>:</w:t>
+            </w:r>
+          </w:p>
+        </w:tc>
+        <w:tc>
+          <w:tcPr>
+            <w:tcW w:w="1399" w:type="dxa"/>
+          </w:tcPr>
+          <w:p>
+            <w:pPr>
+              <w:cnfStyle w:val="000000000000" w:firstRow="0" w:lastRow="0" w:firstColumn="0" w:lastColumn="0" w:oddVBand="0" w:evenVBand="0" w:oddHBand="0" w:evenHBand="0" w:firstRowFirstColumn="0" w:firstRowLastColumn="0" w:lastRowFirstColumn="0" w:lastRowLastColumn="0"/>
+            </w:pPr>
+            <w:r>
+              <w:t>16</w:t>
+            </w:r>
+          </w:p>
+        </w:tc>
+      </w:tr>
+    </w:tbl>
+    <w:p>
+      <w:pPr>
+        <w:pStyle w:val="Heading2"/>
+        <w:rPr>
+          <w:b w:val="0"/>
+        </w:rPr>
+      </w:pPr>
+      <w:r>
+        <w:t>Email Notifications</w:t>
+      </w:r>
+    </w:p>
+    <w:p>
+      <w:pPr>
+        <w:keepNext/>
+        <w:spacing w:after="120" w:line="240" w:lineRule="auto"/>
+      </w:pPr>
+      <w:r>
+        <w:t>Students/Parents</w:t>
+      </w:r>
+      <w:r>
+        <w:t>/Teacher</w:t>
+      </w:r>
+      <w:r>
+        <w:t xml:space="preserve"> notified when a time frees up</w:t>
+      </w:r>
+      <w:r>
+        <w:t>.</w:t>
+      </w:r>
+    </w:p>
+    <w:tbl>
+      <w:tblPr>
+        <w:tblStyle w:val="LightList-Accent11"/>
+        <w:tblW w:w="0" w:type="auto"/>
+        <w:tblInd w:w="108" w:type="dxa"/>
+        <w:tblLook w:val="04A0" w:firstRow="1" w:lastRow="0" w:firstColumn="1" w:lastColumn="0" w:noHBand="0" w:noVBand="1"/>
+      </w:tblPr>
+      <w:tblGrid>
+        <w:gridCol w:w="951"/>
+        <w:gridCol w:w="6546"/>
+        <w:gridCol w:w="1401"/>
+      </w:tblGrid>
+      <w:tr>
+        <w:trPr>
+          <w:cnfStyle w:val="100000000000" w:firstRow="1" w:lastRow="0" w:firstColumn="0" w:lastColumn="0" w:oddVBand="0" w:evenVBand="0" w:oddHBand="0" w:evenHBand="0" w:firstRowFirstColumn="0" w:firstRowLastColumn="0" w:lastRowFirstColumn="0" w:lastRowLastColumn="0"/>
+        </w:trPr>
         <w:tc>
           <w:tcPr>
             <w:cnfStyle w:val="001000000000" w:firstRow="0" w:lastRow="0" w:firstColumn="1" w:lastColumn="0" w:oddVBand="0" w:evenVBand="0" w:oddHBand="0" w:evenHBand="0" w:firstRowFirstColumn="0" w:firstRowLastColumn="0" w:lastRowFirstColumn="0" w:lastRowLastColumn="0"/>
             <w:tcW w:w="959" w:type="dxa"/>
           </w:tcPr>
-          <w:p/>
+          <w:p>
+            <w:r>
+              <w:t>Story ID</w:t>
+            </w:r>
+          </w:p>
         </w:tc>
         <w:tc>
           <w:tcPr>
@@ -3646,8 +3953,11 @@
           </w:tcPr>
           <w:p>
             <w:pPr>
-              <w:cnfStyle w:val="000000000000" w:firstRow="0" w:lastRow="0" w:firstColumn="0" w:lastColumn="0" w:oddVBand="0" w:evenVBand="0" w:oddHBand="0" w:evenHBand="0" w:firstRowFirstColumn="0" w:firstRowLastColumn="0" w:lastRowFirstColumn="0" w:lastRowLastColumn="0"/>
-            </w:pPr>
+              <w:cnfStyle w:val="100000000000" w:firstRow="1" w:lastRow="0" w:firstColumn="0" w:lastColumn="0" w:oddVBand="0" w:evenVBand="0" w:oddHBand="0" w:evenHBand="0" w:firstRowFirstColumn="0" w:firstRowLastColumn="0" w:lastRowFirstColumn="0" w:lastRowLastColumn="0"/>
+            </w:pPr>
+            <w:r>
+              <w:t>Story Title</w:t>
+            </w:r>
           </w:p>
         </w:tc>
         <w:tc>
@@ -3656,8 +3966,11 @@
           </w:tcPr>
           <w:p>
             <w:pPr>
-              <w:cnfStyle w:val="000000000000" w:firstRow="0" w:lastRow="0" w:firstColumn="0" w:lastColumn="0" w:oddVBand="0" w:evenVBand="0" w:oddHBand="0" w:evenHBand="0" w:firstRowFirstColumn="0" w:firstRowLastColumn="0" w:lastRowFirstColumn="0" w:lastRowLastColumn="0"/>
-            </w:pPr>
+              <w:cnfStyle w:val="100000000000" w:firstRow="1" w:lastRow="0" w:firstColumn="0" w:lastColumn="0" w:oddVBand="0" w:evenVBand="0" w:oddHBand="0" w:evenHBand="0" w:firstRowFirstColumn="0" w:firstRowLastColumn="0" w:lastRowFirstColumn="0" w:lastRowLastColumn="0"/>
+            </w:pPr>
+            <w:r>
+              <w:t>Story Points</w:t>
+            </w:r>
           </w:p>
         </w:tc>
       </w:tr>
@@ -3670,6 +3983,87 @@
             <w:cnfStyle w:val="001000000000" w:firstRow="0" w:lastRow="0" w:firstColumn="1" w:lastColumn="0" w:oddVBand="0" w:evenVBand="0" w:oddHBand="0" w:evenHBand="0" w:firstRowFirstColumn="0" w:firstRowLastColumn="0" w:lastRowFirstColumn="0" w:lastRowLastColumn="0"/>
             <w:tcW w:w="959" w:type="dxa"/>
           </w:tcPr>
+          <w:p>
+            <w:r>
+              <w:t>S07</w:t>
+            </w:r>
+          </w:p>
+        </w:tc>
+        <w:tc>
+          <w:tcPr>
+            <w:tcW w:w="6696" w:type="dxa"/>
+          </w:tcPr>
+          <w:p>
+            <w:pPr>
+              <w:cnfStyle w:val="000000100000" w:firstRow="0" w:lastRow="0" w:firstColumn="0" w:lastColumn="0" w:oddVBand="0" w:evenVBand="0" w:oddHBand="1" w:evenHBand="0" w:firstRowFirstColumn="0" w:firstRowLastColumn="0" w:lastRowFirstColumn="0" w:lastRowLastColumn="0"/>
+            </w:pPr>
+            <w:r>
+              <w:t>Student Timetable Notification</w:t>
+            </w:r>
+          </w:p>
+        </w:tc>
+        <w:tc>
+          <w:tcPr>
+            <w:tcW w:w="1418" w:type="dxa"/>
+          </w:tcPr>
+          <w:p>
+            <w:pPr>
+              <w:cnfStyle w:val="000000100000" w:firstRow="0" w:lastRow="0" w:firstColumn="0" w:lastColumn="0" w:oddVBand="0" w:evenVBand="0" w:oddHBand="1" w:evenHBand="0" w:firstRowFirstColumn="0" w:firstRowLastColumn="0" w:lastRowFirstColumn="0" w:lastRowLastColumn="0"/>
+            </w:pPr>
+            <w:r>
+              <w:t>8</w:t>
+            </w:r>
+          </w:p>
+        </w:tc>
+      </w:tr>
+      <w:tr>
+        <w:tc>
+          <w:tcPr>
+            <w:cnfStyle w:val="001000000000" w:firstRow="0" w:lastRow="0" w:firstColumn="1" w:lastColumn="0" w:oddVBand="0" w:evenVBand="0" w:oddHBand="0" w:evenHBand="0" w:firstRowFirstColumn="0" w:firstRowLastColumn="0" w:lastRowFirstColumn="0" w:lastRowLastColumn="0"/>
+            <w:tcW w:w="959" w:type="dxa"/>
+          </w:tcPr>
+          <w:p>
+            <w:r>
+              <w:t>T02</w:t>
+            </w:r>
+          </w:p>
+        </w:tc>
+        <w:tc>
+          <w:tcPr>
+            <w:tcW w:w="6696" w:type="dxa"/>
+          </w:tcPr>
+          <w:p>
+            <w:pPr>
+              <w:cnfStyle w:val="000000000000" w:firstRow="0" w:lastRow="0" w:firstColumn="0" w:lastColumn="0" w:oddVBand="0" w:evenVBand="0" w:oddHBand="0" w:evenHBand="0" w:firstRowFirstColumn="0" w:firstRowLastColumn="0" w:lastRowFirstColumn="0" w:lastRowLastColumn="0"/>
+            </w:pPr>
+            <w:r>
+              <w:t>Teacher Timetable Notification</w:t>
+            </w:r>
+          </w:p>
+        </w:tc>
+        <w:tc>
+          <w:tcPr>
+            <w:tcW w:w="1418" w:type="dxa"/>
+          </w:tcPr>
+          <w:p>
+            <w:pPr>
+              <w:cnfStyle w:val="000000000000" w:firstRow="0" w:lastRow="0" w:firstColumn="0" w:lastColumn="0" w:oddVBand="0" w:evenVBand="0" w:oddHBand="0" w:evenHBand="0" w:firstRowFirstColumn="0" w:firstRowLastColumn="0" w:lastRowFirstColumn="0" w:lastRowLastColumn="0"/>
+            </w:pPr>
+            <w:r>
+              <w:t>4</w:t>
+            </w:r>
+          </w:p>
+        </w:tc>
+      </w:tr>
+      <w:tr>
+        <w:trPr>
+          <w:cnfStyle w:val="000000100000" w:firstRow="0" w:lastRow="0" w:firstColumn="0" w:lastColumn="0" w:oddVBand="0" w:evenVBand="0" w:oddHBand="1" w:evenHBand="0" w:firstRowFirstColumn="0" w:firstRowLastColumn="0" w:lastRowFirstColumn="0" w:lastRowLastColumn="0"/>
+        </w:trPr>
+        <w:tc>
+          <w:tcPr>
+            <w:cnfStyle w:val="001000000000" w:firstRow="0" w:lastRow="0" w:firstColumn="1" w:lastColumn="0" w:oddVBand="0" w:evenVBand="0" w:oddHBand="0" w:evenHBand="0" w:firstRowFirstColumn="0" w:firstRowLastColumn="0" w:lastRowFirstColumn="0" w:lastRowLastColumn="0"/>
+            <w:tcW w:w="959" w:type="dxa"/>
+          </w:tcPr>
           <w:p/>
         </w:tc>
         <w:tc>
@@ -3697,6 +4091,9 @@
             <w:pPr>
               <w:cnfStyle w:val="000000100000" w:firstRow="0" w:lastRow="0" w:firstColumn="0" w:lastColumn="0" w:oddVBand="0" w:evenVBand="0" w:oddHBand="1" w:evenHBand="0" w:firstRowFirstColumn="0" w:firstRowLastColumn="0" w:lastRowFirstColumn="0" w:lastRowLastColumn="0"/>
             </w:pPr>
+            <w:r>
+              <w:t>12</w:t>
+            </w:r>
           </w:p>
         </w:tc>
       </w:tr>
@@ -3705,11 +4102,11 @@
       <w:pPr>
         <w:pStyle w:val="Heading1"/>
       </w:pPr>
-      <w:bookmarkStart w:id="9" w:name="_Toc426554724"/>
+      <w:bookmarkStart w:id="4" w:name="_Toc426554724"/>
       <w:r>
         <w:t>Delivery Schedule</w:t>
       </w:r>
-      <w:bookmarkEnd w:id="9"/>
+      <w:bookmarkEnd w:id="4"/>
     </w:p>
     <w:tbl>
       <w:tblPr>
@@ -4193,7 +4590,7 @@
           <w:b w:val="0"/>
         </w:rPr>
       </w:pPr>
-      <w:bookmarkStart w:id="10" w:name="_Toc426554725"/>
+      <w:bookmarkStart w:id="5" w:name="_Toc426554725"/>
       <w:r>
         <w:rPr>
           <w:b w:val="0"/>
@@ -4206,13 +4603,19 @@
         </w:rPr>
         <w:t xml:space="preserve"> Velocity:</w:t>
       </w:r>
-      <w:bookmarkEnd w:id="10"/>
+      <w:bookmarkEnd w:id="5"/>
       <w:r>
         <w:rPr>
           <w:b w:val="0"/>
         </w:rPr>
         <w:t xml:space="preserve"> </w:t>
       </w:r>
+      <w:r>
+        <w:rPr>
+          <w:b w:val="0"/>
+        </w:rPr>
+        <w:t>8</w:t>
+      </w:r>
     </w:p>
     <w:p>
       <w:pPr>
@@ -4231,7 +4634,7 @@
       <w:pPr>
         <w:pStyle w:val="Title"/>
       </w:pPr>
-      <w:bookmarkStart w:id="11" w:name="_Toc426554726"/>
+      <w:bookmarkStart w:id="6" w:name="_Toc426554726"/>
       <w:r>
         <w:lastRenderedPageBreak/>
         <w:t>Sprint</w:t>
@@ -4239,20 +4642,20 @@
       <w:r>
         <w:t xml:space="preserve"> Plan</w:t>
       </w:r>
-      <w:bookmarkEnd w:id="11"/>
+      <w:bookmarkEnd w:id="6"/>
     </w:p>
     <w:p>
       <w:pPr>
         <w:pStyle w:val="Heading1"/>
       </w:pPr>
-      <w:bookmarkStart w:id="12" w:name="_Toc426554727"/>
+      <w:bookmarkStart w:id="7" w:name="_Toc426554727"/>
       <w:r>
         <w:t>Sprint</w:t>
       </w:r>
       <w:r>
         <w:t xml:space="preserve"> 1</w:t>
       </w:r>
-      <w:bookmarkEnd w:id="12"/>
+      <w:bookmarkEnd w:id="7"/>
     </w:p>
     <w:p>
       <w:pPr>
@@ -4280,9 +4683,21 @@
         <w:rPr>
           <w:sz w:val="24"/>
         </w:rPr>
+        <w:t xml:space="preserve"> 41</w:t>
+      </w:r>
+      <w:r>
+        <w:rPr>
+          <w:sz w:val="24"/>
+        </w:rPr>
         <w:tab/>
         <w:t xml:space="preserve">Total Hours: </w:t>
       </w:r>
+      <w:r>
+        <w:rPr>
+          <w:sz w:val="24"/>
+        </w:rPr>
+        <w:t>20.5</w:t>
+      </w:r>
     </w:p>
     <w:p>
       <w:pPr>
@@ -4291,20 +4706,34 @@
           <w:b w:val="0"/>
         </w:rPr>
       </w:pPr>
-      <w:bookmarkStart w:id="13" w:name="_Toc426554728"/>
+      <w:bookmarkStart w:id="8" w:name="_Toc426554728"/>
       <w:r>
         <w:rPr>
           <w:b w:val="0"/>
         </w:rPr>
-        <w:t>Current Velocity:</w:t>
-      </w:r>
-      <w:bookmarkEnd w:id="13"/>
+        <w:t>Current Velocity</w:t>
+      </w:r>
+      <w:proofErr w:type="gramStart"/>
       <w:r>
         <w:rPr>
           <w:b w:val="0"/>
         </w:rPr>
+        <w:t>:</w:t>
+      </w:r>
+      <w:bookmarkEnd w:id="8"/>
+      <w:r>
+        <w:rPr>
+          <w:b w:val="0"/>
+        </w:rPr>
         <w:t xml:space="preserve"> </w:t>
       </w:r>
+      <w:r>
+        <w:rPr>
+          <w:b w:val="0"/>
+        </w:rPr>
+        <w:t>???</w:t>
+      </w:r>
+      <w:proofErr w:type="gramEnd"/>
     </w:p>
     <w:p>
       <w:pPr>
@@ -4314,11 +4743,14 @@
           <w:b w:val="0"/>
         </w:rPr>
       </w:pPr>
-      <w:bookmarkStart w:id="14" w:name="_Toc426554729"/>
-      <w:r>
-        <w:t>Story ID: Title</w:t>
-      </w:r>
-      <w:bookmarkEnd w:id="14"/>
+      <w:bookmarkStart w:id="9" w:name="_Toc426554729"/>
+      <w:r>
+        <w:t xml:space="preserve">Story ID: </w:t>
+      </w:r>
+      <w:bookmarkEnd w:id="9"/>
+      <w:r>
+        <w:t>Database System</w:t>
+      </w:r>
     </w:p>
     <w:tbl>
       <w:tblPr>
@@ -4327,9 +4759,9 @@
         <w:tblLook w:val="04A0" w:firstRow="1" w:lastRow="0" w:firstColumn="1" w:lastColumn="0" w:noHBand="0" w:noVBand="1"/>
       </w:tblPr>
       <w:tblGrid>
-        <w:gridCol w:w="903"/>
-        <w:gridCol w:w="6435"/>
-        <w:gridCol w:w="1086"/>
+        <w:gridCol w:w="879"/>
+        <w:gridCol w:w="6279"/>
+        <w:gridCol w:w="1080"/>
         <w:gridCol w:w="768"/>
       </w:tblGrid>
       <w:tr>
@@ -4339,7 +4771,7 @@
         <w:tc>
           <w:tcPr>
             <w:cnfStyle w:val="001000000000" w:firstRow="0" w:lastRow="0" w:firstColumn="1" w:lastColumn="0" w:oddVBand="0" w:evenVBand="0" w:oddHBand="0" w:evenHBand="0" w:firstRowFirstColumn="0" w:firstRowLastColumn="0" w:lastRowFirstColumn="0" w:lastRowLastColumn="0"/>
-            <w:tcW w:w="903" w:type="dxa"/>
+            <w:tcW w:w="879" w:type="dxa"/>
           </w:tcPr>
           <w:p>
             <w:r>
@@ -4349,7 +4781,7 @@
         </w:tc>
         <w:tc>
           <w:tcPr>
-            <w:tcW w:w="6435" w:type="dxa"/>
+            <w:tcW w:w="6279" w:type="dxa"/>
           </w:tcPr>
           <w:p>
             <w:pPr>
@@ -4362,7 +4794,7 @@
         </w:tc>
         <w:tc>
           <w:tcPr>
-            <w:tcW w:w="1086" w:type="dxa"/>
+            <w:tcW w:w="1080" w:type="dxa"/>
           </w:tcPr>
           <w:p>
             <w:pPr>
@@ -4394,28 +4826,38 @@
         <w:tc>
           <w:tcPr>
             <w:cnfStyle w:val="001000000000" w:firstRow="0" w:lastRow="0" w:firstColumn="1" w:lastColumn="0" w:oddVBand="0" w:evenVBand="0" w:oddHBand="0" w:evenHBand="0" w:firstRowFirstColumn="0" w:firstRowLastColumn="0" w:lastRowFirstColumn="0" w:lastRowLastColumn="0"/>
-            <w:tcW w:w="903" w:type="dxa"/>
-          </w:tcPr>
-          <w:p/>
-        </w:tc>
-        <w:tc>
-          <w:tcPr>
-            <w:tcW w:w="6435" w:type="dxa"/>
+            <w:tcW w:w="879" w:type="dxa"/>
+          </w:tcPr>
+          <w:p>
+            <w:r>
+              <w:t>T00</w:t>
+            </w:r>
+          </w:p>
+        </w:tc>
+        <w:tc>
+          <w:tcPr>
+            <w:tcW w:w="6279" w:type="dxa"/>
           </w:tcPr>
           <w:p>
             <w:pPr>
               <w:cnfStyle w:val="000000100000" w:firstRow="0" w:lastRow="0" w:firstColumn="0" w:lastColumn="0" w:oddVBand="0" w:evenVBand="0" w:oddHBand="1" w:evenHBand="0" w:firstRowFirstColumn="0" w:firstRowLastColumn="0" w:lastRowFirstColumn="0" w:lastRowLastColumn="0"/>
             </w:pPr>
-          </w:p>
-        </w:tc>
-        <w:tc>
-          <w:tcPr>
-            <w:tcW w:w="1086" w:type="dxa"/>
+            <w:r>
+              <w:t>Database Layout (paper)</w:t>
+            </w:r>
+          </w:p>
+        </w:tc>
+        <w:tc>
+          <w:tcPr>
+            <w:tcW w:w="1080" w:type="dxa"/>
           </w:tcPr>
           <w:p>
             <w:pPr>
               <w:cnfStyle w:val="000000100000" w:firstRow="0" w:lastRow="0" w:firstColumn="0" w:lastColumn="0" w:oddVBand="0" w:evenVBand="0" w:oddHBand="1" w:evenHBand="0" w:firstRowFirstColumn="0" w:firstRowLastColumn="0" w:lastRowFirstColumn="0" w:lastRowLastColumn="0"/>
             </w:pPr>
+            <w:r>
+              <w:t>1 hour</w:t>
+            </w:r>
           </w:p>
         </w:tc>
         <w:tc>
@@ -4433,28 +4875,38 @@
         <w:tc>
           <w:tcPr>
             <w:cnfStyle w:val="001000000000" w:firstRow="0" w:lastRow="0" w:firstColumn="1" w:lastColumn="0" w:oddVBand="0" w:evenVBand="0" w:oddHBand="0" w:evenHBand="0" w:firstRowFirstColumn="0" w:firstRowLastColumn="0" w:lastRowFirstColumn="0" w:lastRowLastColumn="0"/>
-            <w:tcW w:w="903" w:type="dxa"/>
-          </w:tcPr>
-          <w:p/>
-        </w:tc>
-        <w:tc>
-          <w:tcPr>
-            <w:tcW w:w="6435" w:type="dxa"/>
+            <w:tcW w:w="879" w:type="dxa"/>
+          </w:tcPr>
+          <w:p>
+            <w:r>
+              <w:t>T01</w:t>
+            </w:r>
+          </w:p>
+        </w:tc>
+        <w:tc>
+          <w:tcPr>
+            <w:tcW w:w="6279" w:type="dxa"/>
           </w:tcPr>
           <w:p>
             <w:pPr>
               <w:cnfStyle w:val="000000000000" w:firstRow="0" w:lastRow="0" w:firstColumn="0" w:lastColumn="0" w:oddVBand="0" w:evenVBand="0" w:oddHBand="0" w:evenHBand="0" w:firstRowFirstColumn="0" w:firstRowLastColumn="0" w:lastRowFirstColumn="0" w:lastRowLastColumn="0"/>
             </w:pPr>
-          </w:p>
-        </w:tc>
-        <w:tc>
-          <w:tcPr>
-            <w:tcW w:w="1086" w:type="dxa"/>
+            <w:r>
+              <w:t>Table/Rows Creation</w:t>
+            </w:r>
+          </w:p>
+        </w:tc>
+        <w:tc>
+          <w:tcPr>
+            <w:tcW w:w="1080" w:type="dxa"/>
           </w:tcPr>
           <w:p>
             <w:pPr>
               <w:cnfStyle w:val="000000000000" w:firstRow="0" w:lastRow="0" w:firstColumn="0" w:lastColumn="0" w:oddVBand="0" w:evenVBand="0" w:oddHBand="0" w:evenHBand="0" w:firstRowFirstColumn="0" w:firstRowLastColumn="0" w:lastRowFirstColumn="0" w:lastRowLastColumn="0"/>
             </w:pPr>
+            <w:r>
+              <w:t>4 hours</w:t>
+            </w:r>
           </w:p>
         </w:tc>
         <w:tc>
@@ -4475,52 +4927,62 @@
         <w:tc>
           <w:tcPr>
             <w:cnfStyle w:val="001000000000" w:firstRow="0" w:lastRow="0" w:firstColumn="1" w:lastColumn="0" w:oddVBand="0" w:evenVBand="0" w:oddHBand="0" w:evenHBand="0" w:firstRowFirstColumn="0" w:firstRowLastColumn="0" w:lastRowFirstColumn="0" w:lastRowLastColumn="0"/>
-            <w:tcW w:w="903" w:type="dxa"/>
+            <w:tcW w:w="879" w:type="dxa"/>
+          </w:tcPr>
+          <w:p>
+            <w:r>
+              <w:t>T02</w:t>
+            </w:r>
+          </w:p>
+        </w:tc>
+        <w:tc>
+          <w:tcPr>
+            <w:tcW w:w="6279" w:type="dxa"/>
+          </w:tcPr>
+          <w:p>
+            <w:pPr>
+              <w:cnfStyle w:val="000000100000" w:firstRow="0" w:lastRow="0" w:firstColumn="0" w:lastColumn="0" w:oddVBand="0" w:evenVBand="0" w:oddHBand="1" w:evenHBand="0" w:firstRowFirstColumn="0" w:firstRowLastColumn="0" w:lastRowFirstColumn="0" w:lastRowLastColumn="0"/>
+            </w:pPr>
+            <w:r>
+              <w:t>Placeholder Data</w:t>
+            </w:r>
+          </w:p>
+        </w:tc>
+        <w:tc>
+          <w:tcPr>
+            <w:tcW w:w="1080" w:type="dxa"/>
+          </w:tcPr>
+          <w:p>
+            <w:pPr>
+              <w:cnfStyle w:val="000000100000" w:firstRow="0" w:lastRow="0" w:firstColumn="0" w:lastColumn="0" w:oddVBand="0" w:evenVBand="0" w:oddHBand="1" w:evenHBand="0" w:firstRowFirstColumn="0" w:firstRowLastColumn="0" w:lastRowFirstColumn="0" w:lastRowLastColumn="0"/>
+            </w:pPr>
+            <w:r>
+              <w:t>2 hours</w:t>
+            </w:r>
+          </w:p>
+        </w:tc>
+        <w:tc>
+          <w:tcPr>
+            <w:tcW w:w="768" w:type="dxa"/>
+          </w:tcPr>
+          <w:p>
+            <w:pPr>
+              <w:cnfStyle w:val="000000100000" w:firstRow="0" w:lastRow="0" w:firstColumn="0" w:lastColumn="0" w:oddVBand="0" w:evenVBand="0" w:oddHBand="1" w:evenHBand="0" w:firstRowFirstColumn="0" w:firstRowLastColumn="0" w:lastRowFirstColumn="0" w:lastRowLastColumn="0"/>
+            </w:pPr>
+          </w:p>
+        </w:tc>
+      </w:tr>
+      <w:tr>
+        <w:tc>
+          <w:tcPr>
+            <w:cnfStyle w:val="001000000000" w:firstRow="0" w:lastRow="0" w:firstColumn="1" w:lastColumn="0" w:oddVBand="0" w:evenVBand="0" w:oddHBand="0" w:evenHBand="0" w:firstRowFirstColumn="0" w:firstRowLastColumn="0" w:lastRowFirstColumn="0" w:lastRowLastColumn="0"/>
+            <w:tcW w:w="879" w:type="dxa"/>
           </w:tcPr>
           <w:p/>
         </w:tc>
         <w:tc>
           <w:tcPr>
-            <w:tcW w:w="6435" w:type="dxa"/>
-          </w:tcPr>
-          <w:p>
-            <w:pPr>
-              <w:cnfStyle w:val="000000100000" w:firstRow="0" w:lastRow="0" w:firstColumn="0" w:lastColumn="0" w:oddVBand="0" w:evenVBand="0" w:oddHBand="1" w:evenHBand="0" w:firstRowFirstColumn="0" w:firstRowLastColumn="0" w:lastRowFirstColumn="0" w:lastRowLastColumn="0"/>
-            </w:pPr>
-          </w:p>
-        </w:tc>
-        <w:tc>
-          <w:tcPr>
-            <w:tcW w:w="1086" w:type="dxa"/>
-          </w:tcPr>
-          <w:p>
-            <w:pPr>
-              <w:cnfStyle w:val="000000100000" w:firstRow="0" w:lastRow="0" w:firstColumn="0" w:lastColumn="0" w:oddVBand="0" w:evenVBand="0" w:oddHBand="1" w:evenHBand="0" w:firstRowFirstColumn="0" w:firstRowLastColumn="0" w:lastRowFirstColumn="0" w:lastRowLastColumn="0"/>
-            </w:pPr>
-          </w:p>
-        </w:tc>
-        <w:tc>
-          <w:tcPr>
-            <w:tcW w:w="768" w:type="dxa"/>
-          </w:tcPr>
-          <w:p>
-            <w:pPr>
-              <w:cnfStyle w:val="000000100000" w:firstRow="0" w:lastRow="0" w:firstColumn="0" w:lastColumn="0" w:oddVBand="0" w:evenVBand="0" w:oddHBand="1" w:evenHBand="0" w:firstRowFirstColumn="0" w:firstRowLastColumn="0" w:lastRowFirstColumn="0" w:lastRowLastColumn="0"/>
-            </w:pPr>
-          </w:p>
-        </w:tc>
-      </w:tr>
-      <w:tr>
-        <w:tc>
-          <w:tcPr>
-            <w:cnfStyle w:val="001000000000" w:firstRow="0" w:lastRow="0" w:firstColumn="1" w:lastColumn="0" w:oddVBand="0" w:evenVBand="0" w:oddHBand="0" w:evenHBand="0" w:firstRowFirstColumn="0" w:firstRowLastColumn="0" w:lastRowFirstColumn="0" w:lastRowLastColumn="0"/>
-            <w:tcW w:w="903" w:type="dxa"/>
-          </w:tcPr>
-          <w:p/>
-        </w:tc>
-        <w:tc>
-          <w:tcPr>
-            <w:tcW w:w="6435" w:type="dxa"/>
+            <w:tcW w:w="6279" w:type="dxa"/>
           </w:tcPr>
           <w:p>
             <w:pPr>
@@ -4545,12 +5007,15 @@
         </w:tc>
         <w:tc>
           <w:tcPr>
-            <w:tcW w:w="1086" w:type="dxa"/>
+            <w:tcW w:w="1080" w:type="dxa"/>
           </w:tcPr>
           <w:p>
             <w:pPr>
               <w:cnfStyle w:val="000000000000" w:firstRow="0" w:lastRow="0" w:firstColumn="0" w:lastColumn="0" w:oddVBand="0" w:evenVBand="0" w:oddHBand="0" w:evenHBand="0" w:firstRowFirstColumn="0" w:firstRowLastColumn="0" w:lastRowFirstColumn="0" w:lastRowLastColumn="0"/>
             </w:pPr>
+            <w:r>
+              <w:t>7 hours</w:t>
+            </w:r>
           </w:p>
         </w:tc>
         <w:tc>
@@ -4570,11 +5035,14 @@
         <w:pStyle w:val="Heading2"/>
         <w:spacing w:before="360"/>
       </w:pPr>
-      <w:bookmarkStart w:id="15" w:name="_Toc426554730"/>
-      <w:r>
-        <w:t>Story ID: Title</w:t>
-      </w:r>
-      <w:bookmarkEnd w:id="15"/>
+      <w:bookmarkStart w:id="10" w:name="_Toc426554730"/>
+      <w:r>
+        <w:t xml:space="preserve">Story ID: </w:t>
+      </w:r>
+      <w:bookmarkEnd w:id="10"/>
+      <w:r>
+        <w:t>GUI Design</w:t>
+      </w:r>
     </w:p>
     <w:tbl>
       <w:tblPr>
@@ -4583,9 +5051,9 @@
         <w:tblLook w:val="04A0" w:firstRow="1" w:lastRow="0" w:firstColumn="1" w:lastColumn="0" w:noHBand="0" w:noVBand="1"/>
       </w:tblPr>
       <w:tblGrid>
-        <w:gridCol w:w="903"/>
-        <w:gridCol w:w="6435"/>
-        <w:gridCol w:w="1086"/>
+        <w:gridCol w:w="879"/>
+        <w:gridCol w:w="6279"/>
+        <w:gridCol w:w="1080"/>
         <w:gridCol w:w="768"/>
       </w:tblGrid>
       <w:tr>
@@ -4652,7 +5120,11 @@
             <w:cnfStyle w:val="001000000000" w:firstRow="0" w:lastRow="0" w:firstColumn="1" w:lastColumn="0" w:oddVBand="0" w:evenVBand="0" w:oddHBand="0" w:evenHBand="0" w:firstRowFirstColumn="0" w:firstRowLastColumn="0" w:lastRowFirstColumn="0" w:lastRowLastColumn="0"/>
             <w:tcW w:w="903" w:type="dxa"/>
           </w:tcPr>
-          <w:p/>
+          <w:p>
+            <w:r>
+              <w:t>T03</w:t>
+            </w:r>
+          </w:p>
         </w:tc>
         <w:tc>
           <w:tcPr>
@@ -4662,6 +5134,9 @@
             <w:pPr>
               <w:cnfStyle w:val="000000100000" w:firstRow="0" w:lastRow="0" w:firstColumn="0" w:lastColumn="0" w:oddVBand="0" w:evenVBand="0" w:oddHBand="1" w:evenHBand="0" w:firstRowFirstColumn="0" w:firstRowLastColumn="0" w:lastRowFirstColumn="0" w:lastRowLastColumn="0"/>
             </w:pPr>
+            <w:r>
+              <w:t>Interface Design (paper)</w:t>
+            </w:r>
           </w:p>
         </w:tc>
         <w:tc>
@@ -4672,6 +5147,9 @@
             <w:pPr>
               <w:cnfStyle w:val="000000100000" w:firstRow="0" w:lastRow="0" w:firstColumn="0" w:lastColumn="0" w:oddVBand="0" w:evenVBand="0" w:oddHBand="1" w:evenHBand="0" w:firstRowFirstColumn="0" w:firstRowLastColumn="0" w:lastRowFirstColumn="0" w:lastRowLastColumn="0"/>
             </w:pPr>
+            <w:r>
+              <w:t>1 hours</w:t>
+            </w:r>
           </w:p>
         </w:tc>
         <w:tc>
@@ -4691,7 +5169,11 @@
             <w:cnfStyle w:val="001000000000" w:firstRow="0" w:lastRow="0" w:firstColumn="1" w:lastColumn="0" w:oddVBand="0" w:evenVBand="0" w:oddHBand="0" w:evenHBand="0" w:firstRowFirstColumn="0" w:firstRowLastColumn="0" w:lastRowFirstColumn="0" w:lastRowLastColumn="0"/>
             <w:tcW w:w="903" w:type="dxa"/>
           </w:tcPr>
-          <w:p/>
+          <w:p>
+            <w:r>
+              <w:t>T04</w:t>
+            </w:r>
+          </w:p>
         </w:tc>
         <w:tc>
           <w:tcPr>
@@ -4701,6 +5183,9 @@
             <w:pPr>
               <w:cnfStyle w:val="000000000000" w:firstRow="0" w:lastRow="0" w:firstColumn="0" w:lastColumn="0" w:oddVBand="0" w:evenVBand="0" w:oddHBand="0" w:evenHBand="0" w:firstRowFirstColumn="0" w:firstRowLastColumn="0" w:lastRowFirstColumn="0" w:lastRowLastColumn="0"/>
             </w:pPr>
+            <w:r>
+              <w:t>Static Design</w:t>
+            </w:r>
           </w:p>
         </w:tc>
         <w:tc>
@@ -4711,6 +5196,9 @@
             <w:pPr>
               <w:cnfStyle w:val="000000000000" w:firstRow="0" w:lastRow="0" w:firstColumn="0" w:lastColumn="0" w:oddVBand="0" w:evenVBand="0" w:oddHBand="0" w:evenHBand="0" w:firstRowFirstColumn="0" w:firstRowLastColumn="0" w:lastRowFirstColumn="0" w:lastRowLastColumn="0"/>
             </w:pPr>
+            <w:r>
+              <w:t>3 hours</w:t>
+            </w:r>
           </w:p>
         </w:tc>
         <w:tc>
@@ -4733,7 +5221,11 @@
             <w:cnfStyle w:val="001000000000" w:firstRow="0" w:lastRow="0" w:firstColumn="1" w:lastColumn="0" w:oddVBand="0" w:evenVBand="0" w:oddHBand="0" w:evenHBand="0" w:firstRowFirstColumn="0" w:firstRowLastColumn="0" w:lastRowFirstColumn="0" w:lastRowLastColumn="0"/>
             <w:tcW w:w="903" w:type="dxa"/>
           </w:tcPr>
-          <w:p/>
+          <w:p>
+            <w:r>
+              <w:t>T05</w:t>
+            </w:r>
+          </w:p>
         </w:tc>
         <w:tc>
           <w:tcPr>
@@ -4743,6 +5235,9 @@
             <w:pPr>
               <w:cnfStyle w:val="000000100000" w:firstRow="0" w:lastRow="0" w:firstColumn="0" w:lastColumn="0" w:oddVBand="0" w:evenVBand="0" w:oddHBand="1" w:evenHBand="0" w:firstRowFirstColumn="0" w:firstRowLastColumn="0" w:lastRowFirstColumn="0" w:lastRowLastColumn="0"/>
             </w:pPr>
+            <w:r>
+              <w:t>Basic Functionality</w:t>
+            </w:r>
           </w:p>
         </w:tc>
         <w:tc>
@@ -4753,6 +5248,9 @@
             <w:pPr>
               <w:cnfStyle w:val="000000100000" w:firstRow="0" w:lastRow="0" w:firstColumn="0" w:lastColumn="0" w:oddVBand="0" w:evenVBand="0" w:oddHBand="1" w:evenHBand="0" w:firstRowFirstColumn="0" w:firstRowLastColumn="0" w:lastRowFirstColumn="0" w:lastRowLastColumn="0"/>
             </w:pPr>
+            <w:r>
+              <w:t>4 hours</w:t>
+            </w:r>
           </w:p>
         </w:tc>
         <w:tc>
@@ -4805,6 +5303,9 @@
             <w:pPr>
               <w:cnfStyle w:val="000000000000" w:firstRow="0" w:lastRow="0" w:firstColumn="0" w:lastColumn="0" w:oddVBand="0" w:evenVBand="0" w:oddHBand="0" w:evenHBand="0" w:firstRowFirstColumn="0" w:firstRowLastColumn="0" w:lastRowFirstColumn="0" w:lastRowLastColumn="0"/>
             </w:pPr>
+            <w:r>
+              <w:t>8 hours</w:t>
+            </w:r>
           </w:p>
         </w:tc>
         <w:tc>
@@ -4824,11 +5325,14 @@
         <w:pStyle w:val="Heading2"/>
         <w:spacing w:before="360"/>
       </w:pPr>
-      <w:bookmarkStart w:id="16" w:name="_Toc426554731"/>
-      <w:r>
-        <w:t>Story ID: Title</w:t>
-      </w:r>
-      <w:bookmarkEnd w:id="16"/>
+      <w:bookmarkStart w:id="11" w:name="_Toc426554731"/>
+      <w:r>
+        <w:t>Story ID: T</w:t>
+      </w:r>
+      <w:bookmarkEnd w:id="11"/>
+      <w:r>
+        <w:t>imetable Access/Design</w:t>
+      </w:r>
     </w:p>
     <w:tbl>
       <w:tblPr>
@@ -4837,9 +5341,9 @@
         <w:tblLook w:val="04A0" w:firstRow="1" w:lastRow="0" w:firstColumn="1" w:lastColumn="0" w:noHBand="0" w:noVBand="1"/>
       </w:tblPr>
       <w:tblGrid>
-        <w:gridCol w:w="903"/>
-        <w:gridCol w:w="6435"/>
-        <w:gridCol w:w="1086"/>
+        <w:gridCol w:w="879"/>
+        <w:gridCol w:w="6279"/>
+        <w:gridCol w:w="1080"/>
         <w:gridCol w:w="768"/>
       </w:tblGrid>
       <w:tr>
@@ -4849,7 +5353,7 @@
         <w:tc>
           <w:tcPr>
             <w:cnfStyle w:val="001000000000" w:firstRow="0" w:lastRow="0" w:firstColumn="1" w:lastColumn="0" w:oddVBand="0" w:evenVBand="0" w:oddHBand="0" w:evenHBand="0" w:firstRowFirstColumn="0" w:firstRowLastColumn="0" w:lastRowFirstColumn="0" w:lastRowLastColumn="0"/>
-            <w:tcW w:w="903" w:type="dxa"/>
+            <w:tcW w:w="879" w:type="dxa"/>
           </w:tcPr>
           <w:p>
             <w:r>
@@ -4859,7 +5363,7 @@
         </w:tc>
         <w:tc>
           <w:tcPr>
-            <w:tcW w:w="6435" w:type="dxa"/>
+            <w:tcW w:w="6279" w:type="dxa"/>
           </w:tcPr>
           <w:p>
             <w:pPr>
@@ -4872,7 +5376,7 @@
         </w:tc>
         <w:tc>
           <w:tcPr>
-            <w:tcW w:w="1086" w:type="dxa"/>
+            <w:tcW w:w="1080" w:type="dxa"/>
           </w:tcPr>
           <w:p>
             <w:pPr>
@@ -4904,28 +5408,38 @@
         <w:tc>
           <w:tcPr>
             <w:cnfStyle w:val="001000000000" w:firstRow="0" w:lastRow="0" w:firstColumn="1" w:lastColumn="0" w:oddVBand="0" w:evenVBand="0" w:oddHBand="0" w:evenHBand="0" w:firstRowFirstColumn="0" w:firstRowLastColumn="0" w:lastRowFirstColumn="0" w:lastRowLastColumn="0"/>
-            <w:tcW w:w="903" w:type="dxa"/>
-          </w:tcPr>
-          <w:p/>
-        </w:tc>
-        <w:tc>
-          <w:tcPr>
-            <w:tcW w:w="6435" w:type="dxa"/>
+            <w:tcW w:w="879" w:type="dxa"/>
+          </w:tcPr>
+          <w:p>
+            <w:r>
+              <w:t>T06</w:t>
+            </w:r>
+          </w:p>
+        </w:tc>
+        <w:tc>
+          <w:tcPr>
+            <w:tcW w:w="6279" w:type="dxa"/>
           </w:tcPr>
           <w:p>
             <w:pPr>
               <w:cnfStyle w:val="000000100000" w:firstRow="0" w:lastRow="0" w:firstColumn="0" w:lastColumn="0" w:oddVBand="0" w:evenVBand="0" w:oddHBand="1" w:evenHBand="0" w:firstRowFirstColumn="0" w:firstRowLastColumn="0" w:lastRowFirstColumn="0" w:lastRowLastColumn="0"/>
             </w:pPr>
-          </w:p>
-        </w:tc>
-        <w:tc>
-          <w:tcPr>
-            <w:tcW w:w="1086" w:type="dxa"/>
+            <w:r>
+              <w:t>Timetable Layout</w:t>
+            </w:r>
+          </w:p>
+        </w:tc>
+        <w:tc>
+          <w:tcPr>
+            <w:tcW w:w="1080" w:type="dxa"/>
           </w:tcPr>
           <w:p>
             <w:pPr>
               <w:cnfStyle w:val="000000100000" w:firstRow="0" w:lastRow="0" w:firstColumn="0" w:lastColumn="0" w:oddVBand="0" w:evenVBand="0" w:oddHBand="1" w:evenHBand="0" w:firstRowFirstColumn="0" w:firstRowLastColumn="0" w:lastRowFirstColumn="0" w:lastRowLastColumn="0"/>
             </w:pPr>
+            <w:r>
+              <w:t>2 hours</w:t>
+            </w:r>
           </w:p>
         </w:tc>
         <w:tc>
@@ -4943,28 +5457,38 @@
         <w:tc>
           <w:tcPr>
             <w:cnfStyle w:val="001000000000" w:firstRow="0" w:lastRow="0" w:firstColumn="1" w:lastColumn="0" w:oddVBand="0" w:evenVBand="0" w:oddHBand="0" w:evenHBand="0" w:firstRowFirstColumn="0" w:firstRowLastColumn="0" w:lastRowFirstColumn="0" w:lastRowLastColumn="0"/>
-            <w:tcW w:w="903" w:type="dxa"/>
-          </w:tcPr>
-          <w:p/>
-        </w:tc>
-        <w:tc>
-          <w:tcPr>
-            <w:tcW w:w="6435" w:type="dxa"/>
+            <w:tcW w:w="879" w:type="dxa"/>
+          </w:tcPr>
+          <w:p>
+            <w:r>
+              <w:t>T07</w:t>
+            </w:r>
+          </w:p>
+        </w:tc>
+        <w:tc>
+          <w:tcPr>
+            <w:tcW w:w="6279" w:type="dxa"/>
           </w:tcPr>
           <w:p>
             <w:pPr>
               <w:cnfStyle w:val="000000000000" w:firstRow="0" w:lastRow="0" w:firstColumn="0" w:lastColumn="0" w:oddVBand="0" w:evenVBand="0" w:oddHBand="0" w:evenHBand="0" w:firstRowFirstColumn="0" w:firstRowLastColumn="0" w:lastRowFirstColumn="0" w:lastRowLastColumn="0"/>
             </w:pPr>
-          </w:p>
-        </w:tc>
-        <w:tc>
-          <w:tcPr>
-            <w:tcW w:w="1086" w:type="dxa"/>
+            <w:r>
+              <w:t>Write Code to Autofill Timetable from Database</w:t>
+            </w:r>
+          </w:p>
+        </w:tc>
+        <w:tc>
+          <w:tcPr>
+            <w:tcW w:w="1080" w:type="dxa"/>
           </w:tcPr>
           <w:p>
             <w:pPr>
               <w:cnfStyle w:val="000000000000" w:firstRow="0" w:lastRow="0" w:firstColumn="0" w:lastColumn="0" w:oddVBand="0" w:evenVBand="0" w:oddHBand="0" w:evenHBand="0" w:firstRowFirstColumn="0" w:firstRowLastColumn="0" w:lastRowFirstColumn="0" w:lastRowLastColumn="0"/>
             </w:pPr>
+            <w:r>
+              <w:t>2 hours</w:t>
+            </w:r>
           </w:p>
         </w:tc>
         <w:tc>
@@ -4985,59 +5509,225 @@
         <w:tc>
           <w:tcPr>
             <w:cnfStyle w:val="001000000000" w:firstRow="0" w:lastRow="0" w:firstColumn="1" w:lastColumn="0" w:oddVBand="0" w:evenVBand="0" w:oddHBand="0" w:evenHBand="0" w:firstRowFirstColumn="0" w:firstRowLastColumn="0" w:lastRowFirstColumn="0" w:lastRowLastColumn="0"/>
-            <w:tcW w:w="903" w:type="dxa"/>
+            <w:tcW w:w="879" w:type="dxa"/>
+          </w:tcPr>
+          <w:p>
+            <w:r>
+              <w:t>T08</w:t>
+            </w:r>
+          </w:p>
+        </w:tc>
+        <w:tc>
+          <w:tcPr>
+            <w:tcW w:w="6279" w:type="dxa"/>
+          </w:tcPr>
+          <w:p>
+            <w:pPr>
+              <w:cnfStyle w:val="000000100000" w:firstRow="0" w:lastRow="0" w:firstColumn="0" w:lastColumn="0" w:oddVBand="0" w:evenVBand="0" w:oddHBand="1" w:evenHBand="0" w:firstRowFirstColumn="0" w:firstRowLastColumn="0" w:lastRowFirstColumn="0" w:lastRowLastColumn="0"/>
+            </w:pPr>
+            <w:r>
+              <w:t>Data Sorting</w:t>
+            </w:r>
+          </w:p>
+        </w:tc>
+        <w:tc>
+          <w:tcPr>
+            <w:tcW w:w="1080" w:type="dxa"/>
+          </w:tcPr>
+          <w:p>
+            <w:pPr>
+              <w:cnfStyle w:val="000000100000" w:firstRow="0" w:lastRow="0" w:firstColumn="0" w:lastColumn="0" w:oddVBand="0" w:evenVBand="0" w:oddHBand="1" w:evenHBand="0" w:firstRowFirstColumn="0" w:firstRowLastColumn="0" w:lastRowFirstColumn="0" w:lastRowLastColumn="0"/>
+            </w:pPr>
+            <w:r>
+              <w:t>6 hours</w:t>
+            </w:r>
+          </w:p>
+        </w:tc>
+        <w:tc>
+          <w:tcPr>
+            <w:tcW w:w="768" w:type="dxa"/>
+          </w:tcPr>
+          <w:p>
+            <w:pPr>
+              <w:cnfStyle w:val="000000100000" w:firstRow="0" w:lastRow="0" w:firstColumn="0" w:lastColumn="0" w:oddVBand="0" w:evenVBand="0" w:oddHBand="1" w:evenHBand="0" w:firstRowFirstColumn="0" w:firstRowLastColumn="0" w:lastRowFirstColumn="0" w:lastRowLastColumn="0"/>
+            </w:pPr>
+          </w:p>
+        </w:tc>
+      </w:tr>
+      <w:tr>
+        <w:tc>
+          <w:tcPr>
+            <w:cnfStyle w:val="001000000000" w:firstRow="0" w:lastRow="0" w:firstColumn="1" w:lastColumn="0" w:oddVBand="0" w:evenVBand="0" w:oddHBand="0" w:evenHBand="0" w:firstRowFirstColumn="0" w:firstRowLastColumn="0" w:lastRowFirstColumn="0" w:lastRowLastColumn="0"/>
+            <w:tcW w:w="879" w:type="dxa"/>
+          </w:tcPr>
+          <w:p>
+            <w:r>
+              <w:t>T09</w:t>
+            </w:r>
+          </w:p>
+        </w:tc>
+        <w:tc>
+          <w:tcPr>
+            <w:tcW w:w="6279" w:type="dxa"/>
+          </w:tcPr>
+          <w:p>
+            <w:pPr>
+              <w:cnfStyle w:val="000000000000" w:firstRow="0" w:lastRow="0" w:firstColumn="0" w:lastColumn="0" w:oddVBand="0" w:evenVBand="0" w:oddHBand="0" w:evenHBand="0" w:firstRowFirstColumn="0" w:firstRowLastColumn="0" w:lastRowFirstColumn="0" w:lastRowLastColumn="0"/>
+            </w:pPr>
+            <w:r>
+              <w:t>Admi</w:t>
+            </w:r>
+            <w:r>
+              <w:t>n Login to Enable Editing</w:t>
+            </w:r>
+          </w:p>
+        </w:tc>
+        <w:tc>
+          <w:tcPr>
+            <w:tcW w:w="1080" w:type="dxa"/>
+          </w:tcPr>
+          <w:p>
+            <w:pPr>
+              <w:cnfStyle w:val="000000000000" w:firstRow="0" w:lastRow="0" w:firstColumn="0" w:lastColumn="0" w:oddVBand="0" w:evenVBand="0" w:oddHBand="0" w:evenHBand="0" w:firstRowFirstColumn="0" w:firstRowLastColumn="0" w:lastRowFirstColumn="0" w:lastRowLastColumn="0"/>
+            </w:pPr>
+            <w:r>
+              <w:t>2 hours</w:t>
+            </w:r>
+          </w:p>
+        </w:tc>
+        <w:tc>
+          <w:tcPr>
+            <w:tcW w:w="768" w:type="dxa"/>
+          </w:tcPr>
+          <w:p>
+            <w:pPr>
+              <w:cnfStyle w:val="000000000000" w:firstRow="0" w:lastRow="0" w:firstColumn="0" w:lastColumn="0" w:oddVBand="0" w:evenVBand="0" w:oddHBand="0" w:evenHBand="0" w:firstRowFirstColumn="0" w:firstRowLastColumn="0" w:lastRowFirstColumn="0" w:lastRowLastColumn="0"/>
+            </w:pPr>
+          </w:p>
+        </w:tc>
+      </w:tr>
+      <w:tr>
+        <w:trPr>
+          <w:cnfStyle w:val="000000100000" w:firstRow="0" w:lastRow="0" w:firstColumn="0" w:lastColumn="0" w:oddVBand="0" w:evenVBand="0" w:oddHBand="1" w:evenHBand="0" w:firstRowFirstColumn="0" w:firstRowLastColumn="0" w:lastRowFirstColumn="0" w:lastRowLastColumn="0"/>
+        </w:trPr>
+        <w:tc>
+          <w:tcPr>
+            <w:cnfStyle w:val="001000000000" w:firstRow="0" w:lastRow="0" w:firstColumn="1" w:lastColumn="0" w:oddVBand="0" w:evenVBand="0" w:oddHBand="0" w:evenHBand="0" w:firstRowFirstColumn="0" w:firstRowLastColumn="0" w:lastRowFirstColumn="0" w:lastRowLastColumn="0"/>
+            <w:tcW w:w="879" w:type="dxa"/>
+          </w:tcPr>
+          <w:p>
+            <w:r>
+              <w:t>T10</w:t>
+            </w:r>
+          </w:p>
+        </w:tc>
+        <w:tc>
+          <w:tcPr>
+            <w:tcW w:w="6279" w:type="dxa"/>
+          </w:tcPr>
+          <w:p>
+            <w:pPr>
+              <w:cnfStyle w:val="000000100000" w:firstRow="0" w:lastRow="0" w:firstColumn="0" w:lastColumn="0" w:oddVBand="0" w:evenVBand="0" w:oddHBand="1" w:evenHBand="0" w:firstRowFirstColumn="0" w:firstRowLastColumn="0" w:lastRowFirstColumn="0" w:lastRowLastColumn="0"/>
+            </w:pPr>
+            <w:r>
+              <w:t>Admin Timetable Editing</w:t>
+            </w:r>
+          </w:p>
+        </w:tc>
+        <w:tc>
+          <w:tcPr>
+            <w:tcW w:w="1080" w:type="dxa"/>
+          </w:tcPr>
+          <w:p>
+            <w:pPr>
+              <w:cnfStyle w:val="000000100000" w:firstRow="0" w:lastRow="0" w:firstColumn="0" w:lastColumn="0" w:oddVBand="0" w:evenVBand="0" w:oddHBand="1" w:evenHBand="0" w:firstRowFirstColumn="0" w:firstRowLastColumn="0" w:lastRowFirstColumn="0" w:lastRowLastColumn="0"/>
+            </w:pPr>
+            <w:r>
+              <w:t>4 hours</w:t>
+            </w:r>
+          </w:p>
+        </w:tc>
+        <w:tc>
+          <w:tcPr>
+            <w:tcW w:w="768" w:type="dxa"/>
+          </w:tcPr>
+          <w:p>
+            <w:pPr>
+              <w:cnfStyle w:val="000000100000" w:firstRow="0" w:lastRow="0" w:firstColumn="0" w:lastColumn="0" w:oddVBand="0" w:evenVBand="0" w:oddHBand="1" w:evenHBand="0" w:firstRowFirstColumn="0" w:firstRowLastColumn="0" w:lastRowFirstColumn="0" w:lastRowLastColumn="0"/>
+            </w:pPr>
+          </w:p>
+        </w:tc>
+      </w:tr>
+      <w:tr>
+        <w:tc>
+          <w:tcPr>
+            <w:cnfStyle w:val="001000000000" w:firstRow="0" w:lastRow="0" w:firstColumn="1" w:lastColumn="0" w:oddVBand="0" w:evenVBand="0" w:oddHBand="0" w:evenHBand="0" w:firstRowFirstColumn="0" w:firstRowLastColumn="0" w:lastRowFirstColumn="0" w:lastRowLastColumn="0"/>
+            <w:tcW w:w="879" w:type="dxa"/>
+          </w:tcPr>
+          <w:p>
+            <w:r>
+              <w:t>T11</w:t>
+            </w:r>
+          </w:p>
+        </w:tc>
+        <w:tc>
+          <w:tcPr>
+            <w:tcW w:w="6279" w:type="dxa"/>
+          </w:tcPr>
+          <w:p>
+            <w:pPr>
+              <w:cnfStyle w:val="000000000000" w:firstRow="0" w:lastRow="0" w:firstColumn="0" w:lastColumn="0" w:oddVBand="0" w:evenVBand="0" w:oddHBand="0" w:evenHBand="0" w:firstRowFirstColumn="0" w:firstRowLastColumn="0" w:lastRowFirstColumn="0" w:lastRowLastColumn="0"/>
+            </w:pPr>
+            <w:r>
+              <w:t>Admin Data Submission</w:t>
+            </w:r>
+          </w:p>
+        </w:tc>
+        <w:tc>
+          <w:tcPr>
+            <w:tcW w:w="1080" w:type="dxa"/>
+          </w:tcPr>
+          <w:p>
+            <w:pPr>
+              <w:cnfStyle w:val="000000000000" w:firstRow="0" w:lastRow="0" w:firstColumn="0" w:lastColumn="0" w:oddVBand="0" w:evenVBand="0" w:oddHBand="0" w:evenHBand="0" w:firstRowFirstColumn="0" w:firstRowLastColumn="0" w:lastRowFirstColumn="0" w:lastRowLastColumn="0"/>
+            </w:pPr>
+            <w:r>
+              <w:t>1 hours</w:t>
+            </w:r>
+          </w:p>
+        </w:tc>
+        <w:tc>
+          <w:tcPr>
+            <w:tcW w:w="768" w:type="dxa"/>
+          </w:tcPr>
+          <w:p>
+            <w:pPr>
+              <w:cnfStyle w:val="000000000000" w:firstRow="0" w:lastRow="0" w:firstColumn="0" w:lastColumn="0" w:oddVBand="0" w:evenVBand="0" w:oddHBand="0" w:evenHBand="0" w:firstRowFirstColumn="0" w:firstRowLastColumn="0" w:lastRowFirstColumn="0" w:lastRowLastColumn="0"/>
+            </w:pPr>
+          </w:p>
+        </w:tc>
+      </w:tr>
+      <w:tr>
+        <w:trPr>
+          <w:cnfStyle w:val="000000100000" w:firstRow="0" w:lastRow="0" w:firstColumn="0" w:lastColumn="0" w:oddVBand="0" w:evenVBand="0" w:oddHBand="1" w:evenHBand="0" w:firstRowFirstColumn="0" w:firstRowLastColumn="0" w:lastRowFirstColumn="0" w:lastRowLastColumn="0"/>
+        </w:trPr>
+        <w:tc>
+          <w:tcPr>
+            <w:cnfStyle w:val="001000000000" w:firstRow="0" w:lastRow="0" w:firstColumn="1" w:lastColumn="0" w:oddVBand="0" w:evenVBand="0" w:oddHBand="0" w:evenHBand="0" w:firstRowFirstColumn="0" w:firstRowLastColumn="0" w:lastRowFirstColumn="0" w:lastRowLastColumn="0"/>
+            <w:tcW w:w="879" w:type="dxa"/>
           </w:tcPr>
           <w:p/>
         </w:tc>
         <w:tc>
           <w:tcPr>
-            <w:tcW w:w="6435" w:type="dxa"/>
-          </w:tcPr>
-          <w:p>
-            <w:pPr>
-              <w:cnfStyle w:val="000000100000" w:firstRow="0" w:lastRow="0" w:firstColumn="0" w:lastColumn="0" w:oddVBand="0" w:evenVBand="0" w:oddHBand="1" w:evenHBand="0" w:firstRowFirstColumn="0" w:firstRowLastColumn="0" w:lastRowFirstColumn="0" w:lastRowLastColumn="0"/>
-            </w:pPr>
-          </w:p>
-        </w:tc>
-        <w:tc>
-          <w:tcPr>
-            <w:tcW w:w="1086" w:type="dxa"/>
-          </w:tcPr>
-          <w:p>
-            <w:pPr>
-              <w:cnfStyle w:val="000000100000" w:firstRow="0" w:lastRow="0" w:firstColumn="0" w:lastColumn="0" w:oddVBand="0" w:evenVBand="0" w:oddHBand="1" w:evenHBand="0" w:firstRowFirstColumn="0" w:firstRowLastColumn="0" w:lastRowFirstColumn="0" w:lastRowLastColumn="0"/>
-            </w:pPr>
-          </w:p>
-        </w:tc>
-        <w:tc>
-          <w:tcPr>
-            <w:tcW w:w="768" w:type="dxa"/>
-          </w:tcPr>
-          <w:p>
-            <w:pPr>
-              <w:cnfStyle w:val="000000100000" w:firstRow="0" w:lastRow="0" w:firstColumn="0" w:lastColumn="0" w:oddVBand="0" w:evenVBand="0" w:oddHBand="1" w:evenHBand="0" w:firstRowFirstColumn="0" w:firstRowLastColumn="0" w:lastRowFirstColumn="0" w:lastRowLastColumn="0"/>
-            </w:pPr>
-          </w:p>
-        </w:tc>
-      </w:tr>
-      <w:tr>
-        <w:tc>
-          <w:tcPr>
-            <w:cnfStyle w:val="001000000000" w:firstRow="0" w:lastRow="0" w:firstColumn="1" w:lastColumn="0" w:oddVBand="0" w:evenVBand="0" w:oddHBand="0" w:evenHBand="0" w:firstRowFirstColumn="0" w:firstRowLastColumn="0" w:lastRowFirstColumn="0" w:lastRowLastColumn="0"/>
-            <w:tcW w:w="903" w:type="dxa"/>
-          </w:tcPr>
-          <w:p/>
-        </w:tc>
-        <w:tc>
-          <w:tcPr>
-            <w:tcW w:w="6435" w:type="dxa"/>
+            <w:tcW w:w="6279" w:type="dxa"/>
           </w:tcPr>
           <w:p>
             <w:pPr>
               <w:tabs>
                 <w:tab w:val="right" w:pos="6219"/>
               </w:tabs>
-              <w:cnfStyle w:val="000000000000" w:firstRow="0" w:lastRow="0" w:firstColumn="0" w:lastColumn="0" w:oddVBand="0" w:evenVBand="0" w:oddHBand="0" w:evenHBand="0" w:firstRowFirstColumn="0" w:firstRowLastColumn="0" w:lastRowFirstColumn="0" w:lastRowLastColumn="0"/>
+              <w:cnfStyle w:val="000000100000" w:firstRow="0" w:lastRow="0" w:firstColumn="0" w:lastColumn="0" w:oddVBand="0" w:evenVBand="0" w:oddHBand="1" w:evenHBand="0" w:firstRowFirstColumn="0" w:firstRowLastColumn="0" w:lastRowFirstColumn="0" w:lastRowLastColumn="0"/>
             </w:pPr>
             <w:r>
               <w:t xml:space="preserve">Story Points: </w:t>
@@ -5053,12 +5743,17 @@
         </w:tc>
         <w:tc>
           <w:tcPr>
-            <w:tcW w:w="1086" w:type="dxa"/>
-          </w:tcPr>
-          <w:p>
-            <w:pPr>
-              <w:cnfStyle w:val="000000000000" w:firstRow="0" w:lastRow="0" w:firstColumn="0" w:lastColumn="0" w:oddVBand="0" w:evenVBand="0" w:oddHBand="0" w:evenHBand="0" w:firstRowFirstColumn="0" w:firstRowLastColumn="0" w:lastRowFirstColumn="0" w:lastRowLastColumn="0"/>
-            </w:pPr>
+            <w:tcW w:w="1080" w:type="dxa"/>
+          </w:tcPr>
+          <w:p>
+            <w:pPr>
+              <w:cnfStyle w:val="000000100000" w:firstRow="0" w:lastRow="0" w:firstColumn="0" w:lastColumn="0" w:oddVBand="0" w:evenVBand="0" w:oddHBand="1" w:evenHBand="0" w:firstRowFirstColumn="0" w:firstRowLastColumn="0" w:lastRowFirstColumn="0" w:lastRowLastColumn="0"/>
+            </w:pPr>
+            <w:r>
+              <w:t>17 hours</w:t>
+            </w:r>
+            <w:bookmarkStart w:id="12" w:name="_GoBack"/>
+            <w:bookmarkEnd w:id="12"/>
           </w:p>
         </w:tc>
         <w:tc>
@@ -5067,7 +5762,7 @@
           </w:tcPr>
           <w:p>
             <w:pPr>
-              <w:cnfStyle w:val="000000000000" w:firstRow="0" w:lastRow="0" w:firstColumn="0" w:lastColumn="0" w:oddVBand="0" w:evenVBand="0" w:oddHBand="0" w:evenHBand="0" w:firstRowFirstColumn="0" w:firstRowLastColumn="0" w:lastRowFirstColumn="0" w:lastRowLastColumn="0"/>
+              <w:cnfStyle w:val="000000100000" w:firstRow="0" w:lastRow="0" w:firstColumn="0" w:lastColumn="0" w:oddVBand="0" w:evenVBand="0" w:oddHBand="1" w:evenHBand="0" w:firstRowFirstColumn="0" w:firstRowLastColumn="0" w:lastRowFirstColumn="0" w:lastRowLastColumn="0"/>
             </w:pPr>
           </w:p>
         </w:tc>
@@ -5150,7 +5845,7 @@
           <w:rPr>
             <w:noProof/>
           </w:rPr>
-          <w:t>1</w:t>
+          <w:t>4</w:t>
         </w:r>
         <w:r>
           <w:rPr>
@@ -5659,7 +6354,6 @@
   <w:style w:type="character" w:default="1" w:styleId="DefaultParagraphFont">
     <w:name w:val="Default Paragraph Font"/>
     <w:uiPriority w:val="1"/>
-    <w:semiHidden/>
     <w:unhideWhenUsed/>
   </w:style>
   <w:style w:type="table" w:default="1" w:styleId="TableNormal">
@@ -6380,7 +7074,7 @@
 </file>
 
 <file path=customXml/itemProps1.xml><?xml version="1.0" encoding="utf-8"?>
-<ds:datastoreItem xmlns:ds="http://schemas.openxmlformats.org/officeDocument/2006/customXml" ds:itemID="{CB5621E8-7C00-4928-B886-91972DBF1F76}">
+<ds:datastoreItem xmlns:ds="http://schemas.openxmlformats.org/officeDocument/2006/customXml" ds:itemID="{FF275B38-6F2F-4C42-936A-F496027D6B7C}">
   <ds:schemaRefs>
     <ds:schemaRef ds:uri="http://schemas.openxmlformats.org/officeDocument/2006/bibliography"/>
   </ds:schemaRefs>

</xml_diff>

<commit_message>
updated sprint plan with what is completed
</commit_message>
<xml_diff>
--- a/Documentation/Release and Sprint Plan.docx
+++ b/Documentation/Release and Sprint Plan.docx
@@ -2477,15 +2477,7 @@
               <w:cnfStyle w:val="000000100000" w:firstRow="0" w:lastRow="0" w:firstColumn="0" w:lastColumn="0" w:oddVBand="0" w:evenVBand="0" w:oddHBand="1" w:evenHBand="0" w:firstRowFirstColumn="0" w:firstRowLastColumn="0" w:lastRowFirstColumn="0" w:lastRowLastColumn="0"/>
             </w:pPr>
             <w:r>
-              <w:t xml:space="preserve">Admin Receive Enquiries </w:t>
-            </w:r>
-            <w:proofErr w:type="gramStart"/>
-            <w:r>
-              <w:t>From</w:t>
-            </w:r>
-            <w:proofErr w:type="gramEnd"/>
-            <w:r>
-              <w:t xml:space="preserve"> Student/Teachers</w:t>
+              <w:t>Admin Receive Enquiries From Student/Teachers</w:t>
             </w:r>
           </w:p>
         </w:tc>
@@ -5377,10 +5369,7 @@
         <w:t xml:space="preserve"> </w:t>
       </w:r>
       <w:r>
-        <w:t>Sprint</w:t>
-      </w:r>
-      <w:r>
-        <w:t xml:space="preserve"> 2</w:t>
+        <w:t>Sprint 2</w:t>
       </w:r>
     </w:p>
     <w:p>
@@ -5424,8 +5413,6 @@
         </w:rPr>
         <w:t>20</w:t>
       </w:r>
-      <w:bookmarkStart w:id="12" w:name="_GoBack"/>
-      <w:bookmarkEnd w:id="12"/>
     </w:p>
     <w:p>
       <w:pPr>
@@ -5459,10 +5446,7 @@
         <w:spacing w:before="360"/>
       </w:pPr>
       <w:r>
-        <w:t xml:space="preserve">Story ID: </w:t>
-      </w:r>
-      <w:r>
-        <w:t>S07</w:t>
+        <w:t>Story ID: S07</w:t>
       </w:r>
       <w:r>
         <w:t xml:space="preserve">   </w:t>
@@ -5585,7 +5569,13 @@
               <w:cnfStyle w:val="000000100000" w:firstRow="0" w:lastRow="0" w:firstColumn="0" w:lastColumn="0" w:oddVBand="0" w:evenVBand="0" w:oddHBand="1" w:evenHBand="0" w:firstRowFirstColumn="0" w:firstRowLastColumn="0" w:lastRowFirstColumn="0" w:lastRowLastColumn="0"/>
             </w:pPr>
             <w:r>
-              <w:t>1 hour</w:t>
+              <w:t>2</w:t>
+            </w:r>
+            <w:r>
+              <w:t xml:space="preserve"> hour</w:t>
+            </w:r>
+            <w:r>
+              <w:t>s</w:t>
             </w:r>
           </w:p>
         </w:tc>
@@ -5636,6 +5626,9 @@
             <w:pPr>
               <w:cnfStyle w:val="000000000000" w:firstRow="0" w:lastRow="0" w:firstColumn="0" w:lastColumn="0" w:oddVBand="0" w:evenVBand="0" w:oddHBand="0" w:evenHBand="0" w:firstRowFirstColumn="0" w:firstRowLastColumn="0" w:lastRowFirstColumn="0" w:lastRowLastColumn="0"/>
             </w:pPr>
+            <w:r>
+              <w:t>3 hours</w:t>
+            </w:r>
           </w:p>
         </w:tc>
       </w:tr>
@@ -5688,6 +5681,9 @@
             <w:pPr>
               <w:cnfStyle w:val="000000100000" w:firstRow="0" w:lastRow="0" w:firstColumn="0" w:lastColumn="0" w:oddVBand="0" w:evenVBand="0" w:oddHBand="1" w:evenHBand="0" w:firstRowFirstColumn="0" w:firstRowLastColumn="0" w:lastRowFirstColumn="0" w:lastRowLastColumn="0"/>
             </w:pPr>
+            <w:r>
+              <w:t>2 hours</w:t>
+            </w:r>
           </w:p>
         </w:tc>
       </w:tr>
@@ -5728,10 +5724,7 @@
               <w:cnfStyle w:val="000000000000" w:firstRow="0" w:lastRow="0" w:firstColumn="0" w:lastColumn="0" w:oddVBand="0" w:evenVBand="0" w:oddHBand="0" w:evenHBand="0" w:firstRowFirstColumn="0" w:firstRowLastColumn="0" w:lastRowFirstColumn="0" w:lastRowLastColumn="0"/>
             </w:pPr>
             <w:r>
-              <w:t>10</w:t>
-            </w:r>
-            <w:r>
-              <w:t xml:space="preserve"> hours</w:t>
+              <w:t>10 hours</w:t>
             </w:r>
           </w:p>
         </w:tc>
@@ -5743,6 +5736,9 @@
             <w:pPr>
               <w:cnfStyle w:val="000000000000" w:firstRow="0" w:lastRow="0" w:firstColumn="0" w:lastColumn="0" w:oddVBand="0" w:evenVBand="0" w:oddHBand="0" w:evenHBand="0" w:firstRowFirstColumn="0" w:firstRowLastColumn="0" w:lastRowFirstColumn="0" w:lastRowLastColumn="0"/>
             </w:pPr>
+            <w:r>
+              <w:t>7 hours</w:t>
+            </w:r>
           </w:p>
         </w:tc>
       </w:tr>
@@ -5765,6 +5761,8 @@
       <w:r>
         <w:t xml:space="preserve"> </w:t>
       </w:r>
+      <w:bookmarkStart w:id="12" w:name="_GoBack"/>
+      <w:bookmarkEnd w:id="12"/>
     </w:p>
     <w:tbl>
       <w:tblPr>
@@ -6158,10 +6156,7 @@
               <w:cnfStyle w:val="000000100000" w:firstRow="0" w:lastRow="0" w:firstColumn="0" w:lastColumn="0" w:oddVBand="0" w:evenVBand="0" w:oddHBand="1" w:evenHBand="0" w:firstRowFirstColumn="0" w:firstRowLastColumn="0" w:lastRowFirstColumn="0" w:lastRowLastColumn="0"/>
             </w:pPr>
             <w:r>
-              <w:t>Create GUI that supplies the student with an email for each teacher</w:t>
-            </w:r>
-            <w:r>
-              <w:t xml:space="preserve"> </w:t>
+              <w:t xml:space="preserve">Create GUI that supplies the student with an email for each teacher </w:t>
             </w:r>
           </w:p>
         </w:tc>
@@ -6174,10 +6169,7 @@
               <w:cnfStyle w:val="000000100000" w:firstRow="0" w:lastRow="0" w:firstColumn="0" w:lastColumn="0" w:oddVBand="0" w:evenVBand="0" w:oddHBand="1" w:evenHBand="0" w:firstRowFirstColumn="0" w:firstRowLastColumn="0" w:lastRowFirstColumn="0" w:lastRowLastColumn="0"/>
             </w:pPr>
             <w:r>
-              <w:t xml:space="preserve"> </w:t>
-            </w:r>
-            <w:r>
-              <w:t>1 hour</w:t>
+              <w:t xml:space="preserve"> 1 hour</w:t>
             </w:r>
           </w:p>
         </w:tc>
@@ -6412,10 +6404,7 @@
               <w:cnfStyle w:val="000000000000" w:firstRow="0" w:lastRow="0" w:firstColumn="0" w:lastColumn="0" w:oddVBand="0" w:evenVBand="0" w:oddHBand="0" w:evenHBand="0" w:firstRowFirstColumn="0" w:firstRowLastColumn="0" w:lastRowFirstColumn="0" w:lastRowLastColumn="0"/>
             </w:pPr>
             <w:r>
-              <w:t>2</w:t>
-            </w:r>
-            <w:r>
-              <w:t xml:space="preserve"> hours</w:t>
+              <w:t>2 hours</w:t>
             </w:r>
           </w:p>
         </w:tc>
@@ -6564,7 +6553,7 @@
           <w:rPr>
             <w:noProof/>
           </w:rPr>
-          <w:t>4</w:t>
+          <w:t>5</w:t>
         </w:r>
         <w:r>
           <w:rPr>
@@ -7793,7 +7782,7 @@
 </file>
 
 <file path=customXml/itemProps1.xml><?xml version="1.0" encoding="utf-8"?>
-<ds:datastoreItem xmlns:ds="http://schemas.openxmlformats.org/officeDocument/2006/customXml" ds:itemID="{94A90FBA-92E6-487C-BDCC-09336C0A6870}">
+<ds:datastoreItem xmlns:ds="http://schemas.openxmlformats.org/officeDocument/2006/customXml" ds:itemID="{251A789E-3EE0-4F03-A570-55A52134ABFD}">
   <ds:schemaRefs>
     <ds:schemaRef ds:uri="http://schemas.openxmlformats.org/officeDocument/2006/bibliography"/>
   </ds:schemaRefs>

</xml_diff>

<commit_message>
Nat's next sprint update
</commit_message>
<xml_diff>
--- a/Documentation/Release and Sprint Plan.docx
+++ b/Documentation/Release and Sprint Plan.docx
@@ -2477,7 +2477,15 @@
               <w:cnfStyle w:val="000000100000" w:firstRow="0" w:lastRow="0" w:firstColumn="0" w:lastColumn="0" w:oddVBand="0" w:evenVBand="0" w:oddHBand="1" w:evenHBand="0" w:firstRowFirstColumn="0" w:firstRowLastColumn="0" w:lastRowFirstColumn="0" w:lastRowLastColumn="0"/>
             </w:pPr>
             <w:r>
-              <w:t>Admin Receive Enquiries From Student/Teachers</w:t>
+              <w:t xml:space="preserve">Admin Receive Enquiries </w:t>
+            </w:r>
+            <w:proofErr w:type="gramStart"/>
+            <w:r>
+              <w:t>From</w:t>
+            </w:r>
+            <w:proofErr w:type="gramEnd"/>
+            <w:r>
+              <w:t xml:space="preserve"> Student/Teachers</w:t>
             </w:r>
           </w:p>
         </w:tc>
@@ -6251,10 +6259,7 @@
         <w:spacing w:before="360"/>
       </w:pPr>
       <w:r>
-        <w:t xml:space="preserve">Story ID: </w:t>
-      </w:r>
-      <w:r>
-        <w:t>Pa07</w:t>
+        <w:t>Story ID: Pa07</w:t>
       </w:r>
     </w:p>
     <w:tbl>
@@ -6415,8 +6420,6 @@
             <w:r>
               <w:t>30 min</w:t>
             </w:r>
-            <w:bookmarkStart w:id="12" w:name="_GoBack"/>
-            <w:bookmarkEnd w:id="12"/>
           </w:p>
         </w:tc>
         <w:tc>
@@ -6659,7 +6662,10 @@
               <w:cnfStyle w:val="000000100000" w:firstRow="0" w:lastRow="0" w:firstColumn="0" w:lastColumn="0" w:oddVBand="0" w:evenVBand="0" w:oddHBand="1" w:evenHBand="0" w:firstRowFirstColumn="0" w:firstRowLastColumn="0" w:lastRowFirstColumn="0" w:lastRowLastColumn="0"/>
             </w:pPr>
             <w:r>
-              <w:t>7 hours</w:t>
+              <w:t>2.5</w:t>
+            </w:r>
+            <w:r>
+              <w:t xml:space="preserve"> hours</w:t>
             </w:r>
           </w:p>
         </w:tc>
@@ -6676,6 +6682,238 @@
       </w:tr>
     </w:tbl>
     <w:p/>
+    <w:tbl>
+      <w:tblPr>
+        <w:tblStyle w:val="LightList-Accent4"/>
+        <w:tblW w:w="0" w:type="auto"/>
+        <w:tblLook w:val="04A0" w:firstRow="1" w:lastRow="0" w:firstColumn="1" w:lastColumn="0" w:noHBand="0" w:noVBand="1"/>
+      </w:tblPr>
+      <w:tblGrid>
+        <w:gridCol w:w="879"/>
+        <w:gridCol w:w="6057"/>
+        <w:gridCol w:w="1134"/>
+        <w:gridCol w:w="936"/>
+      </w:tblGrid>
+      <w:tr>
+        <w:trPr>
+          <w:cnfStyle w:val="100000000000" w:firstRow="1" w:lastRow="0" w:firstColumn="0" w:lastColumn="0" w:oddVBand="0" w:evenVBand="0" w:oddHBand="0" w:evenHBand="0" w:firstRowFirstColumn="0" w:firstRowLastColumn="0" w:lastRowFirstColumn="0" w:lastRowLastColumn="0"/>
+        </w:trPr>
+        <w:tc>
+          <w:tcPr>
+            <w:cnfStyle w:val="001000000000" w:firstRow="0" w:lastRow="0" w:firstColumn="1" w:lastColumn="0" w:oddVBand="0" w:evenVBand="0" w:oddHBand="0" w:evenHBand="0" w:firstRowFirstColumn="0" w:firstRowLastColumn="0" w:lastRowFirstColumn="0" w:lastRowLastColumn="0"/>
+            <w:tcW w:w="879" w:type="dxa"/>
+          </w:tcPr>
+          <w:p>
+            <w:r>
+              <w:t>Task ID</w:t>
+            </w:r>
+          </w:p>
+        </w:tc>
+        <w:tc>
+          <w:tcPr>
+            <w:tcW w:w="6057" w:type="dxa"/>
+          </w:tcPr>
+          <w:p>
+            <w:pPr>
+              <w:cnfStyle w:val="100000000000" w:firstRow="1" w:lastRow="0" w:firstColumn="0" w:lastColumn="0" w:oddVBand="0" w:evenVBand="0" w:oddHBand="0" w:evenHBand="0" w:firstRowFirstColumn="0" w:firstRowLastColumn="0" w:lastRowFirstColumn="0" w:lastRowLastColumn="0"/>
+            </w:pPr>
+            <w:r>
+              <w:t>Task Description</w:t>
+            </w:r>
+          </w:p>
+        </w:tc>
+        <w:tc>
+          <w:tcPr>
+            <w:tcW w:w="1134" w:type="dxa"/>
+          </w:tcPr>
+          <w:p>
+            <w:pPr>
+              <w:cnfStyle w:val="100000000000" w:firstRow="1" w:lastRow="0" w:firstColumn="0" w:lastColumn="0" w:oddVBand="0" w:evenVBand="0" w:oddHBand="0" w:evenHBand="0" w:firstRowFirstColumn="0" w:firstRowLastColumn="0" w:lastRowFirstColumn="0" w:lastRowLastColumn="0"/>
+            </w:pPr>
+            <w:r>
+              <w:t>Estimate</w:t>
+            </w:r>
+          </w:p>
+        </w:tc>
+        <w:tc>
+          <w:tcPr>
+            <w:tcW w:w="936" w:type="dxa"/>
+          </w:tcPr>
+          <w:p>
+            <w:pPr>
+              <w:cnfStyle w:val="100000000000" w:firstRow="1" w:lastRow="0" w:firstColumn="0" w:lastColumn="0" w:oddVBand="0" w:evenVBand="0" w:oddHBand="0" w:evenHBand="0" w:firstRowFirstColumn="0" w:firstRowLastColumn="0" w:lastRowFirstColumn="0" w:lastRowLastColumn="0"/>
+            </w:pPr>
+            <w:r>
+              <w:t>Taken</w:t>
+            </w:r>
+          </w:p>
+        </w:tc>
+      </w:tr>
+      <w:tr>
+        <w:trPr>
+          <w:cnfStyle w:val="000000100000" w:firstRow="0" w:lastRow="0" w:firstColumn="0" w:lastColumn="0" w:oddVBand="0" w:evenVBand="0" w:oddHBand="1" w:evenHBand="0" w:firstRowFirstColumn="0" w:firstRowLastColumn="0" w:lastRowFirstColumn="0" w:lastRowLastColumn="0"/>
+        </w:trPr>
+        <w:tc>
+          <w:tcPr>
+            <w:cnfStyle w:val="001000000000" w:firstRow="0" w:lastRow="0" w:firstColumn="1" w:lastColumn="0" w:oddVBand="0" w:evenVBand="0" w:oddHBand="0" w:evenHBand="0" w:firstRowFirstColumn="0" w:firstRowLastColumn="0" w:lastRowFirstColumn="0" w:lastRowLastColumn="0"/>
+            <w:tcW w:w="879" w:type="dxa"/>
+          </w:tcPr>
+          <w:p>
+            <w:r>
+              <w:t>T05</w:t>
+            </w:r>
+          </w:p>
+        </w:tc>
+        <w:tc>
+          <w:tcPr>
+            <w:tcW w:w="6057" w:type="dxa"/>
+          </w:tcPr>
+          <w:p>
+            <w:pPr>
+              <w:cnfStyle w:val="000000100000" w:firstRow="0" w:lastRow="0" w:firstColumn="0" w:lastColumn="0" w:oddVBand="0" w:evenVBand="0" w:oddHBand="1" w:evenHBand="0" w:firstRowFirstColumn="0" w:firstRowLastColumn="0" w:lastRowFirstColumn="0" w:lastRowLastColumn="0"/>
+            </w:pPr>
+            <w:r>
+              <w:t xml:space="preserve">Implementing </w:t>
+            </w:r>
+            <w:r>
+              <w:t>language search</w:t>
+            </w:r>
+          </w:p>
+        </w:tc>
+        <w:tc>
+          <w:tcPr>
+            <w:tcW w:w="1134" w:type="dxa"/>
+          </w:tcPr>
+          <w:p>
+            <w:pPr>
+              <w:cnfStyle w:val="000000100000" w:firstRow="0" w:lastRow="0" w:firstColumn="0" w:lastColumn="0" w:oddVBand="0" w:evenVBand="0" w:oddHBand="1" w:evenHBand="0" w:firstRowFirstColumn="0" w:firstRowLastColumn="0" w:lastRowFirstColumn="0" w:lastRowLastColumn="0"/>
+            </w:pPr>
+            <w:r>
+              <w:t>2 hours</w:t>
+            </w:r>
+          </w:p>
+        </w:tc>
+        <w:tc>
+          <w:tcPr>
+            <w:tcW w:w="936" w:type="dxa"/>
+          </w:tcPr>
+          <w:p>
+            <w:pPr>
+              <w:cnfStyle w:val="000000100000" w:firstRow="0" w:lastRow="0" w:firstColumn="0" w:lastColumn="0" w:oddVBand="0" w:evenVBand="0" w:oddHBand="1" w:evenHBand="0" w:firstRowFirstColumn="0" w:firstRowLastColumn="0" w:lastRowFirstColumn="0" w:lastRowLastColumn="0"/>
+            </w:pPr>
+          </w:p>
+        </w:tc>
+      </w:tr>
+      <w:tr>
+        <w:tc>
+          <w:tcPr>
+            <w:cnfStyle w:val="001000000000" w:firstRow="0" w:lastRow="0" w:firstColumn="1" w:lastColumn="0" w:oddVBand="0" w:evenVBand="0" w:oddHBand="0" w:evenHBand="0" w:firstRowFirstColumn="0" w:firstRowLastColumn="0" w:lastRowFirstColumn="0" w:lastRowLastColumn="0"/>
+            <w:tcW w:w="879" w:type="dxa"/>
+          </w:tcPr>
+          <w:p>
+            <w:r>
+              <w:t>T06</w:t>
+            </w:r>
+          </w:p>
+        </w:tc>
+        <w:tc>
+          <w:tcPr>
+            <w:tcW w:w="6057" w:type="dxa"/>
+          </w:tcPr>
+          <w:p>
+            <w:pPr>
+              <w:cnfStyle w:val="000000000000" w:firstRow="0" w:lastRow="0" w:firstColumn="0" w:lastColumn="0" w:oddVBand="0" w:evenVBand="0" w:oddHBand="0" w:evenHBand="0" w:firstRowFirstColumn="0" w:firstRowLastColumn="0" w:lastRowFirstColumn="0" w:lastRowLastColumn="0"/>
+            </w:pPr>
+            <w:r>
+              <w:t>Implement experience search</w:t>
+            </w:r>
+          </w:p>
+        </w:tc>
+        <w:tc>
+          <w:tcPr>
+            <w:tcW w:w="1134" w:type="dxa"/>
+          </w:tcPr>
+          <w:p>
+            <w:pPr>
+              <w:cnfStyle w:val="000000000000" w:firstRow="0" w:lastRow="0" w:firstColumn="0" w:lastColumn="0" w:oddVBand="0" w:evenVBand="0" w:oddHBand="0" w:evenHBand="0" w:firstRowFirstColumn="0" w:firstRowLastColumn="0" w:lastRowFirstColumn="0" w:lastRowLastColumn="0"/>
+            </w:pPr>
+            <w:r>
+              <w:t>2 hours</w:t>
+            </w:r>
+          </w:p>
+        </w:tc>
+        <w:tc>
+          <w:tcPr>
+            <w:tcW w:w="936" w:type="dxa"/>
+          </w:tcPr>
+          <w:p>
+            <w:pPr>
+              <w:cnfStyle w:val="000000000000" w:firstRow="0" w:lastRow="0" w:firstColumn="0" w:lastColumn="0" w:oddVBand="0" w:evenVBand="0" w:oddHBand="0" w:evenHBand="0" w:firstRowFirstColumn="0" w:firstRowLastColumn="0" w:lastRowFirstColumn="0" w:lastRowLastColumn="0"/>
+            </w:pPr>
+          </w:p>
+        </w:tc>
+      </w:tr>
+      <w:tr>
+        <w:trPr>
+          <w:cnfStyle w:val="000000100000" w:firstRow="0" w:lastRow="0" w:firstColumn="0" w:lastColumn="0" w:oddVBand="0" w:evenVBand="0" w:oddHBand="1" w:evenHBand="0" w:firstRowFirstColumn="0" w:firstRowLastColumn="0" w:lastRowFirstColumn="0" w:lastRowLastColumn="0"/>
+        </w:trPr>
+        <w:tc>
+          <w:tcPr>
+            <w:cnfStyle w:val="001000000000" w:firstRow="0" w:lastRow="0" w:firstColumn="1" w:lastColumn="0" w:oddVBand="0" w:evenVBand="0" w:oddHBand="0" w:evenHBand="0" w:firstRowFirstColumn="0" w:firstRowLastColumn="0" w:lastRowFirstColumn="0" w:lastRowLastColumn="0"/>
+            <w:tcW w:w="879" w:type="dxa"/>
+          </w:tcPr>
+          <w:p/>
+        </w:tc>
+        <w:tc>
+          <w:tcPr>
+            <w:tcW w:w="6057" w:type="dxa"/>
+          </w:tcPr>
+          <w:p>
+            <w:pPr>
+              <w:tabs>
+                <w:tab w:val="right" w:pos="6219"/>
+              </w:tabs>
+              <w:cnfStyle w:val="000000100000" w:firstRow="0" w:lastRow="0" w:firstColumn="0" w:lastColumn="0" w:oddVBand="0" w:evenVBand="0" w:oddHBand="1" w:evenHBand="0" w:firstRowFirstColumn="0" w:firstRowLastColumn="0" w:lastRowFirstColumn="0" w:lastRowLastColumn="0"/>
+            </w:pPr>
+            <w:r>
+              <w:t xml:space="preserve">Story Points: </w:t>
+            </w:r>
+            <w:r>
+              <w:tab/>
+              <w:t>Total Hours:</w:t>
+            </w:r>
+          </w:p>
+        </w:tc>
+        <w:tc>
+          <w:tcPr>
+            <w:tcW w:w="1134" w:type="dxa"/>
+          </w:tcPr>
+          <w:p>
+            <w:pPr>
+              <w:cnfStyle w:val="000000100000" w:firstRow="0" w:lastRow="0" w:firstColumn="0" w:lastColumn="0" w:oddVBand="0" w:evenVBand="0" w:oddHBand="1" w:evenHBand="0" w:firstRowFirstColumn="0" w:firstRowLastColumn="0" w:lastRowFirstColumn="0" w:lastRowLastColumn="0"/>
+            </w:pPr>
+            <w:r>
+              <w:t>4</w:t>
+            </w:r>
+            <w:bookmarkStart w:id="12" w:name="_GoBack"/>
+            <w:bookmarkEnd w:id="12"/>
+            <w:r>
+              <w:t xml:space="preserve"> hours</w:t>
+            </w:r>
+          </w:p>
+        </w:tc>
+        <w:tc>
+          <w:tcPr>
+            <w:tcW w:w="936" w:type="dxa"/>
+          </w:tcPr>
+          <w:p>
+            <w:pPr>
+              <w:cnfStyle w:val="000000100000" w:firstRow="0" w:lastRow="0" w:firstColumn="0" w:lastColumn="0" w:oddVBand="0" w:evenVBand="0" w:oddHBand="1" w:evenHBand="0" w:firstRowFirstColumn="0" w:firstRowLastColumn="0" w:lastRowFirstColumn="0" w:lastRowLastColumn="0"/>
+            </w:pPr>
+          </w:p>
+        </w:tc>
+      </w:tr>
+    </w:tbl>
     <w:p>
       <w:pPr>
         <w:tabs>
@@ -6733,7 +6971,6 @@
         <w:docPartUnique/>
       </w:docPartObj>
     </w:sdtPr>
-    <w:sdtEndPr/>
     <w:sdtContent>
       <w:p>
         <w:pPr>
@@ -6753,7 +6990,7 @@
           <w:rPr>
             <w:noProof/>
           </w:rPr>
-          <w:t>4</w:t>
+          <w:t>5</w:t>
         </w:r>
         <w:r>
           <w:rPr>
@@ -6814,7 +7051,7 @@
       </w:pPr>
     </w:pPrDefault>
   </w:docDefaults>
-  <w:latentStyles w:defLockedState="0" w:defUIPriority="99" w:defSemiHidden="0" w:defUnhideWhenUsed="0" w:defQFormat="0" w:count="372">
+  <w:latentStyles w:defLockedState="0" w:defUIPriority="99" w:defSemiHidden="0" w:defUnhideWhenUsed="0" w:defQFormat="0" w:count="373">
     <w:lsdException w:name="Normal" w:uiPriority="0" w:qFormat="1"/>
     <w:lsdException w:name="heading 1" w:uiPriority="9" w:qFormat="1"/>
     <w:lsdException w:name="heading 2" w:semiHidden="1" w:uiPriority="9" w:unhideWhenUsed="1" w:qFormat="1"/>
@@ -6920,7 +7157,6 @@
     <w:lsdException w:name="HTML Sample" w:semiHidden="1" w:unhideWhenUsed="1"/>
     <w:lsdException w:name="HTML Typewriter" w:semiHidden="1" w:unhideWhenUsed="1"/>
     <w:lsdException w:name="HTML Variable" w:semiHidden="1" w:unhideWhenUsed="1"/>
-    <w:lsdException w:name="Normal Table" w:semiHidden="1" w:unhideWhenUsed="1"/>
     <w:lsdException w:name="annotation subject" w:semiHidden="1" w:unhideWhenUsed="1"/>
     <w:lsdException w:name="No List" w:semiHidden="1" w:unhideWhenUsed="1"/>
     <w:lsdException w:name="Outline List 1" w:semiHidden="1" w:unhideWhenUsed="1"/>
@@ -6967,10 +7203,8 @@
     <w:lsdException w:name="Table Subtle 2" w:semiHidden="1" w:unhideWhenUsed="1"/>
     <w:lsdException w:name="Table Web 1" w:semiHidden="1" w:unhideWhenUsed="1"/>
     <w:lsdException w:name="Table Web 2" w:semiHidden="1" w:unhideWhenUsed="1"/>
-    <w:lsdException w:name="Table Web 3" w:semiHidden="1" w:unhideWhenUsed="1"/>
     <w:lsdException w:name="Balloon Text" w:semiHidden="1" w:unhideWhenUsed="1"/>
     <w:lsdException w:name="Table Grid" w:uiPriority="59"/>
-    <w:lsdException w:name="Table Theme" w:semiHidden="1" w:unhideWhenUsed="1"/>
     <w:lsdException w:name="Placeholder Text" w:semiHidden="1"/>
     <w:lsdException w:name="No Spacing" w:uiPriority="1" w:qFormat="1"/>
     <w:lsdException w:name="Light Shading" w:uiPriority="60"/>
@@ -7187,6 +7421,7 @@
     <w:lsdException w:name="List Table 6 Colorful Accent 6" w:uiPriority="51"/>
     <w:lsdException w:name="List Table 7 Colorful Accent 6" w:uiPriority="52"/>
     <w:lsdException w:name="Mention" w:semiHidden="1" w:unhideWhenUsed="1"/>
+    <w:lsdException w:name="Smart Hyperlink" w:semiHidden="1" w:unhideWhenUsed="1"/>
   </w:latentStyles>
   <w:style w:type="paragraph" w:default="1" w:styleId="Normal">
     <w:name w:val="Normal"/>
@@ -7982,7 +8217,7 @@
 </file>
 
 <file path=customXml/itemProps1.xml><?xml version="1.0" encoding="utf-8"?>
-<ds:datastoreItem xmlns:ds="http://schemas.openxmlformats.org/officeDocument/2006/customXml" ds:itemID="{4E13EDEC-16E7-48B7-95AF-46BF199C79B9}">
+<ds:datastoreItem xmlns:ds="http://schemas.openxmlformats.org/officeDocument/2006/customXml" ds:itemID="{1D34F7A1-E323-4E82-AB16-2E4AA4B97375}">
   <ds:schemaRefs>
     <ds:schemaRef ds:uri="http://schemas.openxmlformats.org/officeDocument/2006/bibliography"/>
   </ds:schemaRefs>

</xml_diff>